<commit_message>
version full lite, jni cpp inferior 2.3.0 removed
</commit_message>
<xml_diff>
--- a/mbtsdk/DOC_USERGUIDE_SDK_2018_06_01.docx
+++ b/mbtsdk/DOC_USERGUIDE_SDK_2018_06_01.docx
@@ -215,22 +215,12 @@
       <w:r>
         <w:t xml:space="preserve">My Brain Technologies’ headset includes </w:t>
       </w:r>
-      <w:proofErr w:type="spellStart"/>
-      <w:r>
-        <w:t>Melomind</w:t>
-      </w:r>
-      <w:proofErr w:type="spellEnd"/>
-      <w:r>
-        <w:t xml:space="preserve"> and </w:t>
-      </w:r>
-      <w:proofErr w:type="spellStart"/>
-      <w:r>
-        <w:t>VP</w:t>
+      <w:r>
+        <w:t>Melomind and VP</w:t>
       </w:r>
       <w:r>
         <w:t>ro</w:t>
       </w:r>
-      <w:proofErr w:type="spellEnd"/>
       <w:r>
         <w:t xml:space="preserve"> headsets</w:t>
       </w:r>
@@ -247,13 +237,8 @@
         </w:numPr>
         <w:spacing w:after="205" w:line="269" w:lineRule="auto"/>
       </w:pPr>
-      <w:proofErr w:type="spellStart"/>
-      <w:r>
-        <w:t>Melomind</w:t>
-      </w:r>
-      <w:proofErr w:type="spellEnd"/>
-      <w:r>
-        <w:t xml:space="preserve"> is an audio headset composed of 2 electrodes that </w:t>
+      <w:r>
+        <w:t xml:space="preserve">Melomind is an audio headset composed of 2 electrodes that </w:t>
       </w:r>
       <w:r>
         <w:t>record electrical activity of the brain</w:t>
@@ -271,13 +256,8 @@
         </w:numPr>
         <w:spacing w:after="205" w:line="269" w:lineRule="auto"/>
       </w:pPr>
-      <w:proofErr w:type="spellStart"/>
-      <w:r>
-        <w:t>VPro</w:t>
-      </w:r>
-      <w:proofErr w:type="spellEnd"/>
-      <w:r>
-        <w:t xml:space="preserve"> is a headset composed of 8 electrodes that </w:t>
+      <w:r>
+        <w:t xml:space="preserve">VPro is a headset composed of 8 electrodes that </w:t>
       </w:r>
       <w:r>
         <w:t>record electrical activity of the brain</w:t>
@@ -295,15 +275,7 @@
         <w:ind w:left="-5" w:hanging="10"/>
       </w:pPr>
       <w:r>
-        <w:t>This library is currently compiled as a .</w:t>
-      </w:r>
-      <w:proofErr w:type="spellStart"/>
-      <w:r>
-        <w:t>aar</w:t>
-      </w:r>
-      <w:proofErr w:type="spellEnd"/>
-      <w:r>
-        <w:t xml:space="preserve"> file. Its content is obfuscated. Only the public content is accessible to external applications. </w:t>
+        <w:t xml:space="preserve">This library is currently compiled as a .aar file. Its content is obfuscated. Only the public content is accessible to external applications. </w:t>
       </w:r>
     </w:p>
     <w:p>
@@ -507,21 +479,7 @@
         <w:rPr>
           <w:color w:val="auto"/>
         </w:rPr>
-        <w:t xml:space="preserve"> with </w:t>
-      </w:r>
-      <w:proofErr w:type="spellStart"/>
-      <w:r>
-        <w:rPr>
-          <w:color w:val="auto"/>
-        </w:rPr>
-        <w:t>Melomind</w:t>
-      </w:r>
-      <w:proofErr w:type="spellEnd"/>
-      <w:r>
-        <w:rPr>
-          <w:color w:val="auto"/>
-        </w:rPr>
-        <w:t xml:space="preserve"> headset</w:t>
+        <w:t xml:space="preserve"> with Melomind headset</w:t>
       </w:r>
     </w:p>
     <w:p>
@@ -548,14 +506,12 @@
         </w:rPr>
         <w:t xml:space="preserve">disconnection with </w:t>
       </w:r>
-      <w:proofErr w:type="spellStart"/>
       <w:r>
         <w:rPr>
           <w:color w:val="auto"/>
         </w:rPr>
         <w:t>Melomind</w:t>
       </w:r>
-      <w:proofErr w:type="spellEnd"/>
       <w:r>
         <w:rPr>
           <w:color w:val="auto"/>
@@ -585,21 +541,7 @@
         <w:rPr>
           <w:color w:val="767171" w:themeColor="background2" w:themeShade="80"/>
         </w:rPr>
-        <w:t xml:space="preserve">Bluetooth Serial Port Profile connection with the </w:t>
-      </w:r>
-      <w:proofErr w:type="spellStart"/>
-      <w:r>
-        <w:rPr>
-          <w:color w:val="767171" w:themeColor="background2" w:themeShade="80"/>
-        </w:rPr>
-        <w:t>VPro</w:t>
-      </w:r>
-      <w:proofErr w:type="spellEnd"/>
-      <w:r>
-        <w:rPr>
-          <w:color w:val="767171" w:themeColor="background2" w:themeShade="80"/>
-        </w:rPr>
-        <w:t xml:space="preserve"> headset.</w:t>
+        <w:t>Bluetooth Serial Port Profile connection with the VPro headset.</w:t>
       </w:r>
     </w:p>
     <w:p>
@@ -618,21 +560,7 @@
         <w:rPr>
           <w:color w:val="767171" w:themeColor="background2" w:themeShade="80"/>
         </w:rPr>
-        <w:t xml:space="preserve">Bluetooth Serial Port Profile disconnection with the </w:t>
-      </w:r>
-      <w:proofErr w:type="spellStart"/>
-      <w:r>
-        <w:rPr>
-          <w:color w:val="767171" w:themeColor="background2" w:themeShade="80"/>
-        </w:rPr>
-        <w:t>VPro</w:t>
-      </w:r>
-      <w:proofErr w:type="spellEnd"/>
-      <w:r>
-        <w:rPr>
-          <w:color w:val="767171" w:themeColor="background2" w:themeShade="80"/>
-        </w:rPr>
-        <w:t xml:space="preserve"> headset.</w:t>
+        <w:t>Bluetooth Serial Port Profile disconnection with the VPro headset.</w:t>
       </w:r>
     </w:p>
     <w:p>
@@ -1161,21 +1089,7 @@
         <w:rPr>
           <w:color w:val="808080" w:themeColor="background1" w:themeShade="80"/>
         </w:rPr>
-        <w:t xml:space="preserve">results/score based on the relaxation indexes of a given </w:t>
-      </w:r>
-      <w:proofErr w:type="spellStart"/>
-      <w:r>
-        <w:rPr>
-          <w:color w:val="808080" w:themeColor="background1" w:themeShade="80"/>
-        </w:rPr>
-        <w:t>exercice</w:t>
-      </w:r>
-      <w:proofErr w:type="spellEnd"/>
-      <w:r>
-        <w:rPr>
-          <w:color w:val="808080" w:themeColor="background1" w:themeShade="80"/>
-        </w:rPr>
-        <w:t>.</w:t>
+        <w:t>results/score based on the relaxation indexes of a given exercice.</w:t>
       </w:r>
     </w:p>
     <w:p>
@@ -1579,23 +1493,7 @@
         <w:rPr>
           <w:rFonts w:ascii="Arial" w:eastAsia="Arial" w:hAnsi="Arial" w:cs="Arial"/>
         </w:rPr>
-        <w:t xml:space="preserve">Inside your </w:t>
-      </w:r>
-      <w:proofErr w:type="spellStart"/>
-      <w:proofErr w:type="gramStart"/>
-      <w:r>
-        <w:rPr>
-          <w:rFonts w:ascii="Arial" w:eastAsia="Arial" w:hAnsi="Arial" w:cs="Arial"/>
-        </w:rPr>
-        <w:t>gradle.properties</w:t>
-      </w:r>
-      <w:proofErr w:type="spellEnd"/>
-      <w:proofErr w:type="gramEnd"/>
-      <w:r>
-        <w:rPr>
-          <w:rFonts w:ascii="Arial" w:eastAsia="Arial" w:hAnsi="Arial" w:cs="Arial"/>
-        </w:rPr>
-        <w:t xml:space="preserve"> file, add the following lines:</w:t>
+        <w:t>Inside your gradle.properties file, add the following lines:</w:t>
       </w:r>
     </w:p>
     <w:p>
@@ -1637,7 +1535,6 @@
           <w:szCs w:val="18"/>
         </w:rPr>
       </w:pPr>
-      <w:proofErr w:type="spellStart"/>
       <w:r>
         <w:rPr>
           <w:rFonts w:ascii="Courier New" w:eastAsia="Times New Roman" w:hAnsi="Courier New" w:cs="Courier New"/>
@@ -1647,7 +1544,6 @@
         </w:rPr>
         <w:t>nexusUrl</w:t>
       </w:r>
-      <w:proofErr w:type="spellEnd"/>
       <w:r>
         <w:rPr>
           <w:rFonts w:ascii="Courier New" w:eastAsia="Times New Roman" w:hAnsi="Courier New" w:cs="Courier New"/>
@@ -1676,7 +1572,6 @@
         </w:rPr>
         <w:br/>
       </w:r>
-      <w:proofErr w:type="spellStart"/>
       <w:r>
         <w:rPr>
           <w:rFonts w:ascii="Courier New" w:eastAsia="Times New Roman" w:hAnsi="Courier New" w:cs="Courier New"/>
@@ -1686,7 +1581,6 @@
         </w:rPr>
         <w:t>nexusUsername</w:t>
       </w:r>
-      <w:proofErr w:type="spellEnd"/>
       <w:r>
         <w:rPr>
           <w:rFonts w:ascii="Courier New" w:eastAsia="Times New Roman" w:hAnsi="Courier New" w:cs="Courier New"/>
@@ -1714,7 +1608,6 @@
         </w:rPr>
         <w:br/>
       </w:r>
-      <w:proofErr w:type="spellStart"/>
       <w:r>
         <w:rPr>
           <w:rFonts w:ascii="Courier New" w:eastAsia="Times New Roman" w:hAnsi="Courier New" w:cs="Courier New"/>
@@ -1724,7 +1617,6 @@
         </w:rPr>
         <w:t>nexusPassword</w:t>
       </w:r>
-      <w:proofErr w:type="spellEnd"/>
       <w:r>
         <w:rPr>
           <w:rFonts w:ascii="Courier New" w:eastAsia="Times New Roman" w:hAnsi="Courier New" w:cs="Courier New"/>
@@ -1787,23 +1679,7 @@
         <w:rPr>
           <w:rFonts w:ascii="Arial" w:eastAsia="Arial" w:hAnsi="Arial" w:cs="Arial"/>
         </w:rPr>
-        <w:t xml:space="preserve">Inside your app </w:t>
-      </w:r>
-      <w:proofErr w:type="spellStart"/>
-      <w:proofErr w:type="gramStart"/>
-      <w:r>
-        <w:rPr>
-          <w:rFonts w:ascii="Arial" w:eastAsia="Arial" w:hAnsi="Arial" w:cs="Arial"/>
-        </w:rPr>
-        <w:t>build.gradle</w:t>
-      </w:r>
-      <w:proofErr w:type="spellEnd"/>
-      <w:proofErr w:type="gramEnd"/>
-      <w:r>
-        <w:rPr>
-          <w:rFonts w:ascii="Arial" w:eastAsia="Arial" w:hAnsi="Arial" w:cs="Arial"/>
-        </w:rPr>
-        <w:t xml:space="preserve"> file, add the following block of code</w:t>
+        <w:t>Inside your app build.gradle file, add the following block of code</w:t>
       </w:r>
     </w:p>
     <w:p>
@@ -1843,7 +1719,6 @@
           <w:szCs w:val="18"/>
         </w:rPr>
       </w:pPr>
-      <w:proofErr w:type="gramStart"/>
       <w:r>
         <w:rPr>
           <w:rFonts w:ascii="Courier New" w:eastAsia="Times New Roman" w:hAnsi="Courier New" w:cs="Courier New"/>
@@ -1853,7 +1728,6 @@
         </w:rPr>
         <w:t>repositories{</w:t>
       </w:r>
-      <w:proofErr w:type="gramEnd"/>
       <w:r>
         <w:rPr>
           <w:rFonts w:ascii="Courier New" w:eastAsia="Times New Roman" w:hAnsi="Courier New" w:cs="Courier New"/>
@@ -1872,9 +1746,8 @@
           <w:szCs w:val="18"/>
         </w:rPr>
         <w:br/>
-        <w:t xml:space="preserve">        </w:t>
-      </w:r>
-      <w:proofErr w:type="spellStart"/>
+        <w:t xml:space="preserve">        url nexusUrl</w:t>
+      </w:r>
       <w:r>
         <w:rPr>
           <w:rFonts w:ascii="Courier New" w:eastAsia="Times New Roman" w:hAnsi="Courier New" w:cs="Courier New"/>
@@ -1882,9 +1755,9 @@
           <w:sz w:val="18"/>
           <w:szCs w:val="18"/>
         </w:rPr>
-        <w:t>url</w:t>
-      </w:r>
-      <w:proofErr w:type="spellEnd"/>
+        <w:br/>
+        <w:t xml:space="preserve">        credentials {</w:t>
+      </w:r>
       <w:r>
         <w:rPr>
           <w:rFonts w:ascii="Courier New" w:eastAsia="Times New Roman" w:hAnsi="Courier New" w:cs="Courier New"/>
@@ -1892,9 +1765,9 @@
           <w:sz w:val="18"/>
           <w:szCs w:val="18"/>
         </w:rPr>
-        <w:t xml:space="preserve"> </w:t>
-      </w:r>
-      <w:proofErr w:type="spellStart"/>
+        <w:br/>
+        <w:t xml:space="preserve">            username nexusUsername</w:t>
+      </w:r>
       <w:r>
         <w:rPr>
           <w:rFonts w:ascii="Courier New" w:eastAsia="Times New Roman" w:hAnsi="Courier New" w:cs="Courier New"/>
@@ -1902,61 +1775,9 @@
           <w:sz w:val="18"/>
           <w:szCs w:val="18"/>
         </w:rPr>
-        <w:t>nexusUrl</w:t>
-      </w:r>
-      <w:proofErr w:type="spellEnd"/>
-      <w:r>
-        <w:rPr>
-          <w:rFonts w:ascii="Courier New" w:eastAsia="Times New Roman" w:hAnsi="Courier New" w:cs="Courier New"/>
-          <w:color w:val="A9B7C6"/>
-          <w:sz w:val="18"/>
-          <w:szCs w:val="18"/>
-        </w:rPr>
         <w:br/>
-        <w:t xml:space="preserve">        credentials {</w:t>
-      </w:r>
-      <w:r>
-        <w:rPr>
-          <w:rFonts w:ascii="Courier New" w:eastAsia="Times New Roman" w:hAnsi="Courier New" w:cs="Courier New"/>
-          <w:color w:val="A9B7C6"/>
-          <w:sz w:val="18"/>
-          <w:szCs w:val="18"/>
-        </w:rPr>
-        <w:br/>
-        <w:t xml:space="preserve">            username </w:t>
-      </w:r>
-      <w:proofErr w:type="spellStart"/>
-      <w:r>
-        <w:rPr>
-          <w:rFonts w:ascii="Courier New" w:eastAsia="Times New Roman" w:hAnsi="Courier New" w:cs="Courier New"/>
-          <w:color w:val="A9B7C6"/>
-          <w:sz w:val="18"/>
-          <w:szCs w:val="18"/>
-        </w:rPr>
-        <w:t>nexusUsername</w:t>
-      </w:r>
-      <w:proofErr w:type="spellEnd"/>
-      <w:r>
-        <w:rPr>
-          <w:rFonts w:ascii="Courier New" w:eastAsia="Times New Roman" w:hAnsi="Courier New" w:cs="Courier New"/>
-          <w:color w:val="A9B7C6"/>
-          <w:sz w:val="18"/>
-          <w:szCs w:val="18"/>
-        </w:rPr>
-        <w:br/>
-        <w:t xml:space="preserve">            password </w:t>
-      </w:r>
-      <w:proofErr w:type="spellStart"/>
-      <w:r>
-        <w:rPr>
-          <w:rFonts w:ascii="Courier New" w:eastAsia="Times New Roman" w:hAnsi="Courier New" w:cs="Courier New"/>
-          <w:color w:val="A9B7C6"/>
-          <w:sz w:val="18"/>
-          <w:szCs w:val="18"/>
-        </w:rPr>
-        <w:t>nexusPassword</w:t>
-      </w:r>
-      <w:proofErr w:type="spellEnd"/>
+        <w:t xml:space="preserve">            password nexusPassword</w:t>
+      </w:r>
       <w:r>
         <w:rPr>
           <w:rFonts w:ascii="Courier New" w:eastAsia="Times New Roman" w:hAnsi="Courier New" w:cs="Courier New"/>
@@ -2042,8 +1863,6 @@
           <w:lang w:val="fr-FR"/>
         </w:rPr>
       </w:pPr>
-      <w:proofErr w:type="spellStart"/>
-      <w:proofErr w:type="gramStart"/>
       <w:r>
         <w:rPr>
           <w:color w:val="A9B7C6"/>
@@ -2051,18 +1870,7 @@
           <w:szCs w:val="18"/>
           <w:lang w:val="fr-FR"/>
         </w:rPr>
-        <w:t>implementation</w:t>
-      </w:r>
-      <w:proofErr w:type="spellEnd"/>
-      <w:proofErr w:type="gramEnd"/>
-      <w:r>
-        <w:rPr>
-          <w:color w:val="A9B7C6"/>
-          <w:sz w:val="18"/>
-          <w:szCs w:val="18"/>
-          <w:lang w:val="fr-FR"/>
-        </w:rPr>
-        <w:t xml:space="preserve"> </w:t>
+        <w:t xml:space="preserve">implementation </w:t>
       </w:r>
       <w:r>
         <w:rPr>
@@ -2146,27 +1954,11 @@
         </w:rPr>
         <w:t>B</w:t>
       </w:r>
-      <w:bookmarkStart w:id="0" w:name="_GoBack"/>
-      <w:bookmarkEnd w:id="0"/>
       <w:r>
         <w:rPr>
           <w:rFonts w:ascii="Arial" w:eastAsia="Arial" w:hAnsi="Arial" w:cs="Arial"/>
         </w:rPr>
-        <w:t>uild with ./</w:t>
-      </w:r>
-      <w:proofErr w:type="spellStart"/>
-      <w:r>
-        <w:rPr>
-          <w:rFonts w:ascii="Arial" w:eastAsia="Arial" w:hAnsi="Arial" w:cs="Arial"/>
-        </w:rPr>
-        <w:t>gradlew</w:t>
-      </w:r>
-      <w:proofErr w:type="spellEnd"/>
-      <w:r>
-        <w:rPr>
-          <w:rFonts w:ascii="Arial" w:eastAsia="Arial" w:hAnsi="Arial" w:cs="Arial"/>
-        </w:rPr>
-        <w:t xml:space="preserve"> build command or “Sync now” option on Android Studio.</w:t>
+        <w:t>uild with ./gradlew build command or “Sync now” option on Android Studio.</w:t>
       </w:r>
     </w:p>
     <w:p>
@@ -2263,15 +2055,7 @@
         <w:ind w:left="567"/>
       </w:pPr>
       <w:r>
-        <w:t xml:space="preserve">The SDK relies on Bluetooth Low Energy scanner. </w:t>
-      </w:r>
-      <w:proofErr w:type="gramStart"/>
-      <w:r>
-        <w:t>In order to</w:t>
-      </w:r>
-      <w:proofErr w:type="gramEnd"/>
-      <w:r>
-        <w:t xml:space="preserve"> access it, you need to request the following runtime permissions for devices running Android 6.0 and superior:</w:t>
+        <w:t>The SDK relies on Bluetooth Low Energy scanner. In order to access it, you need to request the following runtime permissions for devices running Android 6.0 and superior:</w:t>
       </w:r>
     </w:p>
     <w:p>
@@ -2292,7 +2076,6 @@
         </w:rPr>
         <w:t xml:space="preserve">&lt;uses-permission </w:t>
       </w:r>
-      <w:proofErr w:type="spellStart"/>
       <w:r>
         <w:rPr>
           <w:color w:val="9876AA"/>
@@ -2307,16 +2090,48 @@
           <w:sz w:val="18"/>
           <w:szCs w:val="18"/>
         </w:rPr>
-        <w:t>:name</w:t>
-      </w:r>
-      <w:proofErr w:type="spellEnd"/>
+        <w:t>:name=</w:t>
+      </w:r>
+      <w:r>
+        <w:rPr>
+          <w:color w:val="6A8759"/>
+          <w:sz w:val="18"/>
+          <w:szCs w:val="18"/>
+        </w:rPr>
+        <w:t>"android.permission.WRITE_EXTERNAL_STORAGE"</w:t>
+      </w:r>
+      <w:r>
+        <w:rPr>
+          <w:color w:val="E8BF6A"/>
+          <w:sz w:val="18"/>
+          <w:szCs w:val="18"/>
+        </w:rPr>
+        <w:t>/&gt;</w:t>
+      </w:r>
+      <w:r>
+        <w:rPr>
+          <w:color w:val="E8BF6A"/>
+          <w:sz w:val="18"/>
+          <w:szCs w:val="18"/>
+        </w:rPr>
+        <w:br/>
+        <w:t xml:space="preserve">&lt;uses-permission </w:t>
+      </w:r>
+      <w:r>
+        <w:rPr>
+          <w:color w:val="9876AA"/>
+          <w:sz w:val="18"/>
+          <w:szCs w:val="18"/>
+        </w:rPr>
+        <w:t>android</w:t>
+      </w:r>
       <w:r>
         <w:rPr>
           <w:color w:val="BABABA"/>
           <w:sz w:val="18"/>
           <w:szCs w:val="18"/>
         </w:rPr>
-        <w:t>=</w:t>
+        <w:t>:name=</w:t>
       </w:r>
       <w:r>
         <w:rPr>
@@ -2324,173 +2139,48 @@
           <w:sz w:val="18"/>
           <w:szCs w:val="18"/>
         </w:rPr>
-        <w:t>"</w:t>
-      </w:r>
-      <w:proofErr w:type="spellStart"/>
-      <w:proofErr w:type="gramStart"/>
+        <w:t>"android.permission.ACCESS_FINE_LOCATION"</w:t>
+      </w:r>
+      <w:r>
+        <w:rPr>
+          <w:color w:val="E8BF6A"/>
+          <w:sz w:val="18"/>
+          <w:szCs w:val="18"/>
+        </w:rPr>
+        <w:t>/&gt;</w:t>
+      </w:r>
+      <w:r>
+        <w:rPr>
+          <w:color w:val="E8BF6A"/>
+          <w:sz w:val="18"/>
+          <w:szCs w:val="18"/>
+        </w:rPr>
+        <w:br/>
+        <w:t xml:space="preserve">&lt;uses-permission </w:t>
+      </w:r>
+      <w:r>
+        <w:rPr>
+          <w:color w:val="9876AA"/>
+          <w:sz w:val="18"/>
+          <w:szCs w:val="18"/>
+        </w:rPr>
+        <w:t>android</w:t>
+      </w:r>
+      <w:r>
+        <w:rPr>
+          <w:color w:val="BABABA"/>
+          <w:sz w:val="18"/>
+          <w:szCs w:val="18"/>
+        </w:rPr>
+        <w:t>:name=</w:t>
+      </w:r>
       <w:r>
         <w:rPr>
           <w:color w:val="6A8759"/>
           <w:sz w:val="18"/>
           <w:szCs w:val="18"/>
         </w:rPr>
-        <w:t>android.permission</w:t>
-      </w:r>
-      <w:proofErr w:type="gramEnd"/>
-      <w:r>
-        <w:rPr>
-          <w:color w:val="6A8759"/>
-          <w:sz w:val="18"/>
-          <w:szCs w:val="18"/>
-        </w:rPr>
-        <w:t>.WRITE_EXTERNAL_STORAGE</w:t>
-      </w:r>
-      <w:proofErr w:type="spellEnd"/>
-      <w:r>
-        <w:rPr>
-          <w:color w:val="6A8759"/>
-          <w:sz w:val="18"/>
-          <w:szCs w:val="18"/>
-        </w:rPr>
-        <w:t>"</w:t>
-      </w:r>
-      <w:r>
-        <w:rPr>
-          <w:color w:val="E8BF6A"/>
-          <w:sz w:val="18"/>
-          <w:szCs w:val="18"/>
-        </w:rPr>
-        <w:t>/&gt;</w:t>
-      </w:r>
-      <w:r>
-        <w:rPr>
-          <w:color w:val="E8BF6A"/>
-          <w:sz w:val="18"/>
-          <w:szCs w:val="18"/>
-        </w:rPr>
-        <w:br/>
-        <w:t xml:space="preserve">&lt;uses-permission </w:t>
-      </w:r>
-      <w:proofErr w:type="spellStart"/>
-      <w:r>
-        <w:rPr>
-          <w:color w:val="9876AA"/>
-          <w:sz w:val="18"/>
-          <w:szCs w:val="18"/>
-        </w:rPr>
-        <w:t>android</w:t>
-      </w:r>
-      <w:r>
-        <w:rPr>
-          <w:color w:val="BABABA"/>
-          <w:sz w:val="18"/>
-          <w:szCs w:val="18"/>
-        </w:rPr>
-        <w:t>:name</w:t>
-      </w:r>
-      <w:proofErr w:type="spellEnd"/>
-      <w:r>
-        <w:rPr>
-          <w:color w:val="BABABA"/>
-          <w:sz w:val="18"/>
-          <w:szCs w:val="18"/>
-        </w:rPr>
-        <w:t>=</w:t>
-      </w:r>
-      <w:r>
-        <w:rPr>
-          <w:color w:val="6A8759"/>
-          <w:sz w:val="18"/>
-          <w:szCs w:val="18"/>
-        </w:rPr>
-        <w:t>"</w:t>
-      </w:r>
-      <w:proofErr w:type="spellStart"/>
-      <w:r>
-        <w:rPr>
-          <w:color w:val="6A8759"/>
-          <w:sz w:val="18"/>
-          <w:szCs w:val="18"/>
-        </w:rPr>
-        <w:t>android.permission.ACCESS_FINE_LOCATION</w:t>
-      </w:r>
-      <w:proofErr w:type="spellEnd"/>
-      <w:r>
-        <w:rPr>
-          <w:color w:val="6A8759"/>
-          <w:sz w:val="18"/>
-          <w:szCs w:val="18"/>
-        </w:rPr>
-        <w:t>"</w:t>
-      </w:r>
-      <w:r>
-        <w:rPr>
-          <w:color w:val="E8BF6A"/>
-          <w:sz w:val="18"/>
-          <w:szCs w:val="18"/>
-        </w:rPr>
-        <w:t>/&gt;</w:t>
-      </w:r>
-      <w:r>
-        <w:rPr>
-          <w:color w:val="E8BF6A"/>
-          <w:sz w:val="18"/>
-          <w:szCs w:val="18"/>
-        </w:rPr>
-        <w:br/>
-        <w:t xml:space="preserve">&lt;uses-permission </w:t>
-      </w:r>
-      <w:proofErr w:type="spellStart"/>
-      <w:r>
-        <w:rPr>
-          <w:color w:val="9876AA"/>
-          <w:sz w:val="18"/>
-          <w:szCs w:val="18"/>
-        </w:rPr>
-        <w:t>android</w:t>
-      </w:r>
-      <w:r>
-        <w:rPr>
-          <w:color w:val="BABABA"/>
-          <w:sz w:val="18"/>
-          <w:szCs w:val="18"/>
-        </w:rPr>
-        <w:t>:name</w:t>
-      </w:r>
-      <w:proofErr w:type="spellEnd"/>
-      <w:r>
-        <w:rPr>
-          <w:color w:val="BABABA"/>
-          <w:sz w:val="18"/>
-          <w:szCs w:val="18"/>
-        </w:rPr>
-        <w:t>=</w:t>
-      </w:r>
-      <w:r>
-        <w:rPr>
-          <w:color w:val="6A8759"/>
-          <w:sz w:val="18"/>
-          <w:szCs w:val="18"/>
-        </w:rPr>
-        <w:t>"</w:t>
-      </w:r>
-      <w:proofErr w:type="spellStart"/>
-      <w:r>
-        <w:rPr>
-          <w:color w:val="6A8759"/>
-          <w:sz w:val="18"/>
-          <w:szCs w:val="18"/>
-        </w:rPr>
-        <w:t>android.permission.ACCESS_COARSE_LOCATION</w:t>
-      </w:r>
-      <w:proofErr w:type="spellEnd"/>
-      <w:r>
-        <w:rPr>
-          <w:color w:val="6A8759"/>
-          <w:sz w:val="18"/>
-          <w:szCs w:val="18"/>
-        </w:rPr>
-        <w:t>"</w:t>
+        <w:t>"android.permission.ACCESS_COARSE_LOCATION"</w:t>
       </w:r>
       <w:r>
         <w:rPr>
@@ -2559,15 +2249,7 @@
         <w:ind w:left="708"/>
       </w:pPr>
       <w:r>
-        <w:t xml:space="preserve">Once the SDK is installed on the application project, the users can use the several methods for developing their own application. The SDK communicates with the application through a client: the </w:t>
-      </w:r>
-      <w:proofErr w:type="spellStart"/>
-      <w:r>
-        <w:t>MbtClient</w:t>
-      </w:r>
-      <w:proofErr w:type="spellEnd"/>
-      <w:r>
-        <w:t>.</w:t>
+        <w:t>Once the SDK is installed on the application project, the users can use the several methods for developing their own application. The SDK communicates with the application through a client: the MbtClient.</w:t>
       </w:r>
     </w:p>
     <w:p>
@@ -2585,15 +2267,7 @@
         <w:t xml:space="preserve">The first step is to </w:t>
       </w:r>
       <w:r>
-        <w:t xml:space="preserve">create a </w:t>
-      </w:r>
-      <w:proofErr w:type="spellStart"/>
-      <w:r>
-        <w:t>MbtClient</w:t>
-      </w:r>
-      <w:proofErr w:type="spellEnd"/>
-      <w:r>
-        <w:t xml:space="preserve"> </w:t>
+        <w:t xml:space="preserve">create a MbtClient </w:t>
       </w:r>
       <w:r>
         <w:t>instance</w:t>
@@ -2605,15 +2279,7 @@
         <w:t xml:space="preserve">initialize this client </w:t>
       </w:r>
       <w:r>
-        <w:t xml:space="preserve">inside the </w:t>
-      </w:r>
-      <w:proofErr w:type="spellStart"/>
-      <w:r>
-        <w:t>OnCreate</w:t>
-      </w:r>
-      <w:proofErr w:type="spellEnd"/>
-      <w:r>
-        <w:t xml:space="preserve"> method of the main activity</w:t>
+        <w:t>inside the OnCreate method of the main activity</w:t>
       </w:r>
       <w:r>
         <w:t xml:space="preserve"> </w:t>
@@ -2642,19 +2308,11 @@
         </w:rPr>
         <w:t xml:space="preserve">private </w:t>
       </w:r>
-      <w:proofErr w:type="spellStart"/>
       <w:r>
         <w:rPr>
           <w:color w:val="A9B7C6"/>
         </w:rPr>
-        <w:t>MbtClient</w:t>
-      </w:r>
-      <w:proofErr w:type="spellEnd"/>
-      <w:r>
-        <w:rPr>
-          <w:color w:val="A9B7C6"/>
-        </w:rPr>
-        <w:t xml:space="preserve"> </w:t>
+        <w:t xml:space="preserve">MbtClient </w:t>
       </w:r>
       <w:r>
         <w:rPr>
@@ -2701,41 +2359,17 @@
         </w:rPr>
         <w:t xml:space="preserve">protected void </w:t>
       </w:r>
-      <w:proofErr w:type="spellStart"/>
-      <w:proofErr w:type="gramStart"/>
       <w:r>
         <w:rPr>
           <w:color w:val="FFC66D"/>
         </w:rPr>
         <w:t>onCreate</w:t>
       </w:r>
-      <w:proofErr w:type="spellEnd"/>
       <w:r>
         <w:rPr>
           <w:color w:val="A9B7C6"/>
         </w:rPr>
-        <w:t>(</w:t>
-      </w:r>
-      <w:proofErr w:type="gramEnd"/>
-      <w:r>
-        <w:rPr>
-          <w:color w:val="A9B7C6"/>
-        </w:rPr>
-        <w:t xml:space="preserve">Bundle </w:t>
-      </w:r>
-      <w:proofErr w:type="spellStart"/>
-      <w:r>
-        <w:rPr>
-          <w:color w:val="A9B7C6"/>
-        </w:rPr>
-        <w:t>savedInstanceState</w:t>
-      </w:r>
-      <w:proofErr w:type="spellEnd"/>
-      <w:r>
-        <w:rPr>
-          <w:color w:val="A9B7C6"/>
-        </w:rPr>
-        <w:t>) {</w:t>
+        <w:t>(Bundle savedInstanceState) {</w:t>
       </w:r>
       <w:r>
         <w:rPr>
@@ -2744,7 +2378,6 @@
         <w:br/>
         <w:t xml:space="preserve">    </w:t>
       </w:r>
-      <w:proofErr w:type="spellStart"/>
       <w:r>
         <w:rPr>
           <w:color w:val="CC7832"/>
@@ -2755,28 +2388,7 @@
         <w:rPr>
           <w:color w:val="A9B7C6"/>
         </w:rPr>
-        <w:t>.onCreate</w:t>
-      </w:r>
-      <w:proofErr w:type="spellEnd"/>
-      <w:r>
-        <w:rPr>
-          <w:color w:val="A9B7C6"/>
-        </w:rPr>
-        <w:t>(</w:t>
-      </w:r>
-      <w:proofErr w:type="spellStart"/>
-      <w:r>
-        <w:rPr>
-          <w:color w:val="A9B7C6"/>
-        </w:rPr>
-        <w:t>savedInstanceState</w:t>
-      </w:r>
-      <w:proofErr w:type="spellEnd"/>
-      <w:r>
-        <w:rPr>
-          <w:color w:val="A9B7C6"/>
-        </w:rPr>
-        <w:t>)</w:t>
+        <w:t>.onCreate(savedInstanceState)</w:t>
       </w:r>
       <w:r>
         <w:rPr>
@@ -2791,26 +2403,11 @@
         <w:br/>
         <w:t xml:space="preserve">    </w:t>
       </w:r>
-      <w:proofErr w:type="spellStart"/>
       <w:r>
         <w:rPr>
           <w:color w:val="A9B7C6"/>
         </w:rPr>
-        <w:t>setContentView</w:t>
-      </w:r>
-      <w:proofErr w:type="spellEnd"/>
-      <w:r>
-        <w:rPr>
-          <w:color w:val="A9B7C6"/>
-        </w:rPr>
-        <w:t>(</w:t>
-      </w:r>
-      <w:proofErr w:type="spellStart"/>
-      <w:r>
-        <w:rPr>
-          <w:color w:val="A9B7C6"/>
-        </w:rPr>
-        <w:t>R.layout.</w:t>
+        <w:t>setContentView(R.layout.</w:t>
       </w:r>
       <w:r>
         <w:rPr>
@@ -2820,7 +2417,6 @@
         </w:rPr>
         <w:t>activity_main</w:t>
       </w:r>
-      <w:proofErr w:type="spellEnd"/>
       <w:r>
         <w:rPr>
           <w:color w:val="A9B7C6"/>
@@ -2857,61 +2453,23 @@
         </w:rPr>
         <w:t xml:space="preserve">    </w:t>
       </w:r>
-      <w:proofErr w:type="spellStart"/>
       <w:r>
         <w:rPr>
           <w:color w:val="A9B7C6"/>
         </w:rPr>
-        <w:t>MbtClientEvents</w:t>
-      </w:r>
-      <w:proofErr w:type="spellEnd"/>
+        <w:t xml:space="preserve">MbtClientEvents mbtClientEvents = </w:t>
+      </w:r>
+      <w:r>
+        <w:rPr>
+          <w:color w:val="CC7832"/>
+        </w:rPr>
+        <w:t xml:space="preserve">new </w:t>
+      </w:r>
       <w:r>
         <w:rPr>
           <w:color w:val="A9B7C6"/>
         </w:rPr>
-        <w:t xml:space="preserve"> </w:t>
-      </w:r>
-      <w:proofErr w:type="spellStart"/>
-      <w:r>
-        <w:rPr>
-          <w:color w:val="A9B7C6"/>
-        </w:rPr>
-        <w:t>mbtClientEvents</w:t>
-      </w:r>
-      <w:proofErr w:type="spellEnd"/>
-      <w:r>
-        <w:rPr>
-          <w:color w:val="A9B7C6"/>
-        </w:rPr>
-        <w:t xml:space="preserve"> = </w:t>
-      </w:r>
-      <w:r>
-        <w:rPr>
-          <w:color w:val="CC7832"/>
-        </w:rPr>
-        <w:t xml:space="preserve">new </w:t>
-      </w:r>
-      <w:proofErr w:type="spellStart"/>
-      <w:proofErr w:type="gramStart"/>
-      <w:r>
-        <w:rPr>
-          <w:color w:val="A9B7C6"/>
-        </w:rPr>
-        <w:t>MbtClientEvents</w:t>
-      </w:r>
-      <w:proofErr w:type="spellEnd"/>
-      <w:r>
-        <w:rPr>
-          <w:color w:val="A9B7C6"/>
-        </w:rPr>
-        <w:t>(</w:t>
-      </w:r>
-      <w:proofErr w:type="gramEnd"/>
-      <w:r>
-        <w:rPr>
-          <w:color w:val="A9B7C6"/>
-        </w:rPr>
-        <w:t>)</w:t>
+        <w:t>MbtClientEvents()</w:t>
       </w:r>
       <w:r>
         <w:rPr>
@@ -2946,14 +2504,7 @@
         <w:rPr>
           <w:color w:val="A9B7C6"/>
         </w:rPr>
-        <w:t xml:space="preserve">= </w:t>
-      </w:r>
-      <w:proofErr w:type="spellStart"/>
-      <w:r>
-        <w:rPr>
-          <w:color w:val="A9B7C6"/>
-        </w:rPr>
-        <w:t>MbtClient.</w:t>
+        <w:t>= MbtClient.</w:t>
       </w:r>
       <w:r>
         <w:rPr>
@@ -2963,46 +2514,23 @@
         </w:rPr>
         <w:t>init</w:t>
       </w:r>
-      <w:proofErr w:type="spellEnd"/>
       <w:r>
         <w:rPr>
           <w:color w:val="A9B7C6"/>
         </w:rPr>
-        <w:t>(</w:t>
-      </w:r>
-      <w:proofErr w:type="spellStart"/>
+        <w:t>(getApplicationContext()</w:t>
+      </w:r>
+      <w:r>
+        <w:rPr>
+          <w:color w:val="CC7832"/>
+        </w:rPr>
+        <w:t>,</w:t>
+      </w:r>
       <w:r>
         <w:rPr>
           <w:color w:val="A9B7C6"/>
         </w:rPr>
-        <w:t>getApplicationContext</w:t>
-      </w:r>
-      <w:proofErr w:type="spellEnd"/>
-      <w:r>
-        <w:rPr>
-          <w:color w:val="A9B7C6"/>
-        </w:rPr>
-        <w:t>()</w:t>
-      </w:r>
-      <w:r>
-        <w:rPr>
-          <w:color w:val="CC7832"/>
-        </w:rPr>
-        <w:t>,</w:t>
-      </w:r>
-      <w:proofErr w:type="spellStart"/>
-      <w:r>
-        <w:rPr>
-          <w:color w:val="A9B7C6"/>
-        </w:rPr>
-        <w:t>mbtClientEvents</w:t>
-      </w:r>
-      <w:proofErr w:type="spellEnd"/>
-      <w:r>
-        <w:rPr>
-          <w:color w:val="A9B7C6"/>
-        </w:rPr>
-        <w:t>)</w:t>
+        <w:t>mbtClientEvents)</w:t>
       </w:r>
       <w:r>
         <w:rPr>
@@ -3037,13 +2565,8 @@
         <w:ind w:left="708"/>
       </w:pPr>
       <w:r>
-        <w:t xml:space="preserve">When a </w:t>
-      </w:r>
-      <w:proofErr w:type="spellStart"/>
-      <w:r>
-        <w:t>MbtClient</w:t>
-      </w:r>
-      <w:proofErr w:type="spellEnd"/>
+        <w:t>When a MbtClient</w:t>
+      </w:r>
       <w:r>
         <w:t xml:space="preserve"> instance</w:t>
       </w:r>
@@ -3051,15 +2574,7 @@
         <w:t> is initialized, it constructs </w:t>
       </w:r>
       <w:r>
-        <w:t xml:space="preserve">a </w:t>
-      </w:r>
-      <w:proofErr w:type="spellStart"/>
-      <w:r>
-        <w:t>MbtManager</w:t>
-      </w:r>
-      <w:proofErr w:type="spellEnd"/>
-      <w:r>
-        <w:t xml:space="preserve"> </w:t>
+        <w:t xml:space="preserve">a MbtManager </w:t>
       </w:r>
       <w:r>
         <w:t>object</w:t>
@@ -3168,23 +2683,7 @@
         <w:t xml:space="preserve">between the headset and the application </w:t>
       </w:r>
       <w:r>
-        <w:t xml:space="preserve">is managed by the </w:t>
-      </w:r>
-      <w:proofErr w:type="spellStart"/>
-      <w:r>
-        <w:t>MbtBluetoothManager</w:t>
-      </w:r>
-      <w:proofErr w:type="spellEnd"/>
-      <w:r>
-        <w:t xml:space="preserve">. This object allows Bluetooth devices detection, connection, disconnection, data streaming, reading </w:t>
-      </w:r>
-      <w:proofErr w:type="spellStart"/>
-      <w:r>
-        <w:t>informations</w:t>
-      </w:r>
-      <w:proofErr w:type="spellEnd"/>
-      <w:r>
-        <w:t xml:space="preserve"> about the device (headset)</w:t>
+        <w:t>is managed by the MbtBluetoothManager. This object allows Bluetooth devices detection, connection, disconnection, data streaming, reading informations about the device (headset)</w:t>
       </w:r>
       <w:r>
         <w:t xml:space="preserve"> and configuring the headset</w:t>
@@ -3202,8 +2701,6 @@
           <w:lang w:val="fr-FR"/>
         </w:rPr>
       </w:pPr>
-      <w:proofErr w:type="spellStart"/>
-      <w:proofErr w:type="gramStart"/>
       <w:r>
         <w:rPr>
           <w:color w:val="CC7832"/>
@@ -3218,24 +2715,34 @@
         </w:rPr>
         <w:t>scanDevicesForType</w:t>
       </w:r>
-      <w:proofErr w:type="spellEnd"/>
-      <w:proofErr w:type="gramEnd"/>
       <w:r>
         <w:rPr>
           <w:color w:val="A9B7C6"/>
           <w:lang w:val="fr-FR"/>
         </w:rPr>
-        <w:t>(</w:t>
-      </w:r>
-      <w:proofErr w:type="spellStart"/>
+        <w:t>(deviceType</w:t>
+      </w:r>
+      <w:r>
+        <w:rPr>
+          <w:color w:val="CC7832"/>
+          <w:lang w:val="fr-FR"/>
+        </w:rPr>
+        <w:t xml:space="preserve">, </w:t>
+      </w:r>
       <w:r>
         <w:rPr>
           <w:color w:val="A9B7C6"/>
           <w:lang w:val="fr-FR"/>
         </w:rPr>
-        <w:t>deviceType</w:t>
-      </w:r>
-      <w:proofErr w:type="spellEnd"/>
+        <w:t>d</w:t>
+      </w:r>
+      <w:r>
+        <w:rPr>
+          <w:color w:val="A9B7C6"/>
+          <w:lang w:val="fr-FR"/>
+        </w:rPr>
+        <w:t>uration</w:t>
+      </w:r>
       <w:r>
         <w:rPr>
           <w:color w:val="CC7832"/>
@@ -3248,37 +2755,7 @@
           <w:color w:val="A9B7C6"/>
           <w:lang w:val="fr-FR"/>
         </w:rPr>
-        <w:t>d</w:t>
-      </w:r>
-      <w:r>
-        <w:rPr>
-          <w:color w:val="A9B7C6"/>
-          <w:lang w:val="fr-FR"/>
-        </w:rPr>
-        <w:t>uration</w:t>
-      </w:r>
-      <w:r>
-        <w:rPr>
-          <w:color w:val="CC7832"/>
-          <w:lang w:val="fr-FR"/>
-        </w:rPr>
-        <w:t xml:space="preserve">, </w:t>
-      </w:r>
-      <w:proofErr w:type="spellStart"/>
-      <w:r>
-        <w:rPr>
-          <w:color w:val="A9B7C6"/>
-          <w:lang w:val="fr-FR"/>
-        </w:rPr>
-        <w:t>scanCallback</w:t>
-      </w:r>
-      <w:proofErr w:type="spellEnd"/>
-      <w:r>
-        <w:rPr>
-          <w:color w:val="A9B7C6"/>
-          <w:lang w:val="fr-FR"/>
-        </w:rPr>
-        <w:t>)</w:t>
+        <w:t>scanCallback)</w:t>
       </w:r>
     </w:p>
     <w:p>
@@ -3297,8 +2774,6 @@
           <w:color w:val="A9B7C6"/>
         </w:rPr>
       </w:pPr>
-      <w:proofErr w:type="spellStart"/>
-      <w:proofErr w:type="gramStart"/>
       <w:r>
         <w:rPr>
           <w:color w:val="CC7832"/>
@@ -3311,8 +2786,6 @@
         </w:rPr>
         <w:t>connectBluetooth</w:t>
       </w:r>
-      <w:proofErr w:type="spellEnd"/>
-      <w:proofErr w:type="gramEnd"/>
       <w:r>
         <w:rPr>
           <w:color w:val="A9B7C6"/>
@@ -3333,8 +2806,6 @@
           <w:color w:val="A9B7C6"/>
         </w:rPr>
       </w:pPr>
-      <w:proofErr w:type="spellStart"/>
-      <w:proofErr w:type="gramStart"/>
       <w:r>
         <w:rPr>
           <w:color w:val="CC7832"/>
@@ -3347,8 +2818,6 @@
         </w:rPr>
         <w:t>disconnectBluetooth</w:t>
       </w:r>
-      <w:proofErr w:type="spellEnd"/>
-      <w:proofErr w:type="gramEnd"/>
       <w:r>
         <w:rPr>
           <w:color w:val="A9B7C6"/>
@@ -3369,8 +2838,6 @@
           <w:color w:val="A9B7C6"/>
         </w:rPr>
       </w:pPr>
-      <w:proofErr w:type="spellStart"/>
-      <w:proofErr w:type="gramStart"/>
       <w:r>
         <w:rPr>
           <w:color w:val="CC7832"/>
@@ -3383,8 +2850,6 @@
         </w:rPr>
         <w:t>configureHeadset</w:t>
       </w:r>
-      <w:proofErr w:type="spellEnd"/>
-      <w:proofErr w:type="gramEnd"/>
       <w:r>
         <w:rPr>
           <w:color w:val="A9B7C6"/>
@@ -3405,8 +2870,6 @@
           <w:color w:val="A9B7C6"/>
         </w:rPr>
       </w:pPr>
-      <w:proofErr w:type="spellStart"/>
-      <w:proofErr w:type="gramStart"/>
       <w:r>
         <w:rPr>
           <w:color w:val="CC7832"/>
@@ -3419,8 +2882,6 @@
         </w:rPr>
         <w:t>readBattery</w:t>
       </w:r>
-      <w:proofErr w:type="spellEnd"/>
-      <w:proofErr w:type="gramEnd"/>
       <w:r>
         <w:rPr>
           <w:color w:val="A9B7C6"/>
@@ -3441,8 +2902,6 @@
           <w:color w:val="A9B7C6"/>
         </w:rPr>
       </w:pPr>
-      <w:proofErr w:type="spellStart"/>
-      <w:proofErr w:type="gramStart"/>
       <w:r>
         <w:rPr>
           <w:color w:val="CC7832"/>
@@ -3461,8 +2920,6 @@
         </w:rPr>
         <w:t>eadBattery</w:t>
       </w:r>
-      <w:proofErr w:type="spellEnd"/>
-      <w:proofErr w:type="gramEnd"/>
       <w:r>
         <w:rPr>
           <w:color w:val="A9B7C6"/>
@@ -3472,105 +2929,8 @@
     </w:p>
     <w:p>
       <w:pPr>
-        <w:pStyle w:val="PrformatHTML"/>
-        <w:shd w:val="clear" w:color="auto" w:fill="2B2B2B"/>
-        <w:rPr>
-          <w:color w:val="A9B7C6"/>
-        </w:rPr>
-      </w:pPr>
-      <w:r>
-        <w:rPr>
-          <w:color w:val="CC7832"/>
-        </w:rPr>
-        <w:t>client.</w:t>
-      </w:r>
-      <w:r>
-        <w:rPr>
-          <w:color w:val="FFC66D"/>
-        </w:rPr>
-        <w:t xml:space="preserve"> </w:t>
-      </w:r>
-      <w:proofErr w:type="spellStart"/>
-      <w:proofErr w:type="gramStart"/>
-      <w:r>
-        <w:rPr>
-          <w:color w:val="FFC66D"/>
-        </w:rPr>
-        <w:t>startstream</w:t>
-      </w:r>
-      <w:proofErr w:type="spellEnd"/>
-      <w:r>
-        <w:rPr>
-          <w:color w:val="A9B7C6"/>
-        </w:rPr>
-        <w:t>(</w:t>
-      </w:r>
-      <w:proofErr w:type="spellStart"/>
-      <w:proofErr w:type="gramEnd"/>
-      <w:r>
-        <w:rPr>
-          <w:color w:val="A9B7C6"/>
-        </w:rPr>
-        <w:t>useQualities</w:t>
-      </w:r>
-      <w:proofErr w:type="spellEnd"/>
-      <w:r>
-        <w:rPr>
-          <w:color w:val="CC7832"/>
-        </w:rPr>
-        <w:t xml:space="preserve">, </w:t>
-      </w:r>
-      <w:proofErr w:type="spellStart"/>
-      <w:r>
-        <w:rPr>
-          <w:color w:val="A9B7C6"/>
-        </w:rPr>
-        <w:t>clientEvents</w:t>
-      </w:r>
-      <w:proofErr w:type="spellEnd"/>
-      <w:r>
-        <w:rPr>
-          <w:color w:val="A9B7C6"/>
-        </w:rPr>
-        <w:t>)</w:t>
-      </w:r>
-    </w:p>
-    <w:p>
-      <w:pPr>
         <w:ind w:left="567"/>
       </w:pPr>
-    </w:p>
-    <w:p>
-      <w:pPr>
-        <w:pStyle w:val="PrformatHTML"/>
-        <w:shd w:val="clear" w:color="auto" w:fill="2B2B2B"/>
-        <w:rPr>
-          <w:color w:val="A9B7C6"/>
-        </w:rPr>
-      </w:pPr>
-      <w:proofErr w:type="spellStart"/>
-      <w:proofErr w:type="gramStart"/>
-      <w:r>
-        <w:rPr>
-          <w:color w:val="CC7832"/>
-        </w:rPr>
-        <w:lastRenderedPageBreak/>
-        <w:t>client.</w:t>
-      </w:r>
-      <w:r>
-        <w:rPr>
-          <w:color w:val="FFC66D"/>
-        </w:rPr>
-        <w:t>stopstream</w:t>
-      </w:r>
-      <w:proofErr w:type="spellEnd"/>
-      <w:proofErr w:type="gramEnd"/>
-      <w:r>
-        <w:rPr>
-          <w:color w:val="A9B7C6"/>
-        </w:rPr>
-        <w:t>()</w:t>
-      </w:r>
     </w:p>
     <w:p>
       <w:pPr>
@@ -3598,91 +2958,28 @@
           <w:sz w:val="26"/>
           <w:szCs w:val="26"/>
         </w:rPr>
+        <w:lastRenderedPageBreak/>
         <w:t>EEG Features</w:t>
       </w:r>
     </w:p>
     <w:p>
       <w:pPr>
+        <w:pStyle w:val="Paragraphedeliste"/>
+        <w:ind w:left="927"/>
+        <w:rPr>
+          <w:rFonts w:asciiTheme="majorHAnsi" w:eastAsia="Cambria" w:hAnsiTheme="majorHAnsi" w:cstheme="majorBidi"/>
+          <w:color w:val="2F5496" w:themeColor="accent1" w:themeShade="BF"/>
+          <w:sz w:val="26"/>
+          <w:szCs w:val="26"/>
+        </w:rPr>
+      </w:pPr>
+    </w:p>
+    <w:p>
+      <w:pPr>
         <w:ind w:left="567"/>
-        <w:rPr>
-          <w:strike/>
-        </w:rPr>
-      </w:pPr>
-      <w:r>
-        <w:rPr>
-          <w:strike/>
-        </w:rPr>
-        <w:t>T</w:t>
-      </w:r>
-      <w:r>
-        <w:rPr>
-          <w:strike/>
-        </w:rPr>
-        <w:t xml:space="preserve">he EEG data processing </w:t>
-      </w:r>
-      <w:r>
-        <w:rPr>
-          <w:strike/>
-        </w:rPr>
-        <w:t>is</w:t>
-      </w:r>
-      <w:r>
-        <w:rPr>
-          <w:strike/>
-        </w:rPr>
-        <w:t xml:space="preserve"> managed by The </w:t>
-      </w:r>
-      <w:proofErr w:type="spellStart"/>
-      <w:r>
-        <w:rPr>
-          <w:strike/>
-        </w:rPr>
-        <w:t>MbtEEGManager</w:t>
-      </w:r>
-      <w:proofErr w:type="spellEnd"/>
-      <w:r>
-        <w:rPr>
-          <w:strike/>
-        </w:rPr>
-        <w:t>.</w:t>
-      </w:r>
-      <w:r>
-        <w:rPr>
-          <w:strike/>
-        </w:rPr>
-        <w:t xml:space="preserve"> This object allows</w:t>
-      </w:r>
-      <w:r>
-        <w:rPr>
-          <w:strike/>
-        </w:rPr>
-        <w:t xml:space="preserve"> conversion </w:t>
-      </w:r>
-      <w:r>
-        <w:rPr>
-          <w:strike/>
-        </w:rPr>
-        <w:t xml:space="preserve">of EEG data acquired </w:t>
-      </w:r>
-      <w:r>
-        <w:rPr>
-          <w:strike/>
-        </w:rPr>
-        <w:t>into user-readable values, computation of the EEG signal quality and computation of the relaxation indexes.</w:t>
-      </w:r>
-    </w:p>
-    <w:p>
-      <w:pPr>
-        <w:ind w:left="567"/>
-        <w:rPr>
-          <w:strike/>
-        </w:rPr>
-      </w:pPr>
-      <w:r>
-        <w:rPr>
-          <w:strike/>
-        </w:rPr>
-        <w:t>For using the conversion feature for a single raw EEG data acquired, the user needs to call the following method:</w:t>
+      </w:pPr>
+      <w:r>
+        <w:t>For starting the EEG acquisition, the user needs to call the following method:</w:t>
       </w:r>
     </w:p>
     <w:p>
@@ -3690,51 +2987,59 @@
         <w:pStyle w:val="PrformatHTML"/>
         <w:shd w:val="clear" w:color="auto" w:fill="2B2B2B"/>
         <w:rPr>
-          <w:strike/>
           <w:color w:val="A9B7C6"/>
         </w:rPr>
       </w:pPr>
-      <w:proofErr w:type="spellStart"/>
-      <w:proofErr w:type="gramStart"/>
-      <w:r>
-        <w:rPr>
-          <w:strike/>
+      <w:r>
+        <w:rPr>
           <w:color w:val="CC7832"/>
         </w:rPr>
         <w:t>client.</w:t>
       </w:r>
       <w:r>
         <w:rPr>
-          <w:strike/>
           <w:color w:val="FFC66D"/>
         </w:rPr>
-        <w:t>launchConversionToEEG</w:t>
-      </w:r>
-      <w:proofErr w:type="spellEnd"/>
-      <w:proofErr w:type="gramEnd"/>
-      <w:r>
-        <w:rPr>
-          <w:strike/>
+        <w:t>startStream</w:t>
+      </w:r>
+      <w:r>
+        <w:rPr>
           <w:color w:val="A9B7C6"/>
         </w:rPr>
-        <w:t>(data, protocol)</w:t>
-      </w:r>
+        <w:t>(streamConfig)</w:t>
+      </w:r>
+    </w:p>
+    <w:p>
+      <w:pPr>
+        <w:ind w:left="567"/>
+        <w:rPr>
+          <w:rFonts w:ascii="Courier New" w:hAnsi="Courier New" w:cs="Courier New"/>
+        </w:rPr>
+      </w:pPr>
+    </w:p>
+    <w:p>
+      <w:pPr>
+        <w:ind w:left="567"/>
+      </w:pPr>
+      <w:r>
+        <w:t>This method starts to transmit the EEG data acquired by the headset to the application.</w:t>
+      </w:r>
+      <w:bookmarkStart w:id="0" w:name="_GoBack"/>
+      <w:bookmarkEnd w:id="0"/>
     </w:p>
     <w:p>
       <w:pPr>
         <w:spacing w:before="240" w:after="0"/>
         <w:ind w:left="567"/>
-        <w:rPr>
-          <w:strike/>
+      </w:pPr>
+      <w:r>
+        <w:rPr>
           <w:u w:val="single"/>
         </w:rPr>
-      </w:pPr>
-      <w:r>
-        <w:rPr>
-          <w:strike/>
-          <w:u w:val="single"/>
-        </w:rPr>
-        <w:t xml:space="preserve">Parameters </w:t>
+        <w:t>Parameters</w:t>
+      </w:r>
+      <w:r>
+        <w:t xml:space="preserve"> </w:t>
       </w:r>
     </w:p>
     <w:p>
@@ -3742,8 +3047,7 @@
         <w:spacing w:after="0"/>
         <w:ind w:left="567"/>
         <w:rPr>
-          <w:strike/>
-          <w:u w:val="single"/>
+          <w:rFonts w:ascii="Courier New" w:hAnsi="Courier New" w:cs="Courier New"/>
         </w:rPr>
       </w:pPr>
     </w:p>
@@ -3752,67 +3056,178 @@
         <w:spacing w:after="0"/>
         <w:ind w:left="567"/>
         <w:rPr>
-          <w:strike/>
-        </w:rPr>
-      </w:pPr>
-      <w:r>
-        <w:rPr>
           <w:rFonts w:ascii="Courier New" w:hAnsi="Courier New" w:cs="Courier New"/>
-          <w:strike/>
-        </w:rPr>
-        <w:t>@</w:t>
-      </w:r>
-      <w:proofErr w:type="spellStart"/>
+        </w:rPr>
+      </w:pPr>
       <w:r>
         <w:rPr>
           <w:rFonts w:ascii="Courier New" w:hAnsi="Courier New" w:cs="Courier New"/>
-          <w:strike/>
-        </w:rPr>
-        <w:t>NonNull</w:t>
-      </w:r>
-      <w:proofErr w:type="spellEnd"/>
+        </w:rPr>
+        <w:t>StreamConfig</w:t>
+      </w:r>
       <w:r>
         <w:rPr>
           <w:rFonts w:ascii="Courier New" w:hAnsi="Courier New" w:cs="Courier New"/>
-          <w:strike/>
         </w:rPr>
         <w:t xml:space="preserve"> </w:t>
       </w:r>
-      <w:proofErr w:type="gramStart"/>
       <w:r>
         <w:rPr>
           <w:rFonts w:ascii="Courier New" w:hAnsi="Courier New" w:cs="Courier New"/>
-          <w:strike/>
-        </w:rPr>
-        <w:t>byte[</w:t>
-      </w:r>
-      <w:proofErr w:type="gramEnd"/>
+        </w:rPr>
+        <w:t xml:space="preserve">streamConfig is </w:t>
+      </w:r>
       <w:r>
         <w:rPr>
           <w:rFonts w:ascii="Courier New" w:hAnsi="Courier New" w:cs="Courier New"/>
-          <w:strike/>
-        </w:rPr>
-        <w:t>] data</w:t>
-      </w:r>
-      <w:r>
-        <w:rPr>
-          <w:strike/>
-        </w:rPr>
-        <w:t xml:space="preserve"> is a </w:t>
-      </w:r>
-      <w:proofErr w:type="spellStart"/>
-      <w:r>
-        <w:rPr>
-          <w:strike/>
-        </w:rPr>
-        <w:t>non null</w:t>
-      </w:r>
-      <w:proofErr w:type="spellEnd"/>
-      <w:r>
-        <w:rPr>
-          <w:strike/>
-        </w:rPr>
-        <w:t xml:space="preserve"> byte array that contains the EEG raw data. </w:t>
+        </w:rPr>
+        <w:t xml:space="preserve">the </w:t>
+      </w:r>
+      <w:r>
+        <w:rPr>
+          <w:rFonts w:ascii="Courier New" w:hAnsi="Courier New" w:cs="Courier New"/>
+        </w:rPr>
+        <w:t>streaming configuration object, that includes the notification period //todo compléter</w:t>
+      </w:r>
+    </w:p>
+    <w:p>
+      <w:pPr>
+        <w:pStyle w:val="Paragraphedeliste"/>
+        <w:ind w:left="927"/>
+        <w:rPr>
+          <w:rFonts w:asciiTheme="majorHAnsi" w:eastAsia="Cambria" w:hAnsiTheme="majorHAnsi" w:cstheme="majorBidi"/>
+          <w:color w:val="2F5496" w:themeColor="accent1" w:themeShade="BF"/>
+          <w:sz w:val="26"/>
+          <w:szCs w:val="26"/>
+        </w:rPr>
+      </w:pPr>
+    </w:p>
+    <w:p>
+      <w:pPr>
+        <w:ind w:left="567"/>
+      </w:pPr>
+      <w:r>
+        <w:t>For using the EEG signal quality computation feature, the user needs to call the following method:</w:t>
+      </w:r>
+    </w:p>
+    <w:p>
+      <w:pPr>
+        <w:pStyle w:val="PrformatHTML"/>
+        <w:shd w:val="clear" w:color="auto" w:fill="2B2B2B"/>
+        <w:rPr>
+          <w:color w:val="A9B7C6"/>
+        </w:rPr>
+      </w:pPr>
+      <w:r>
+        <w:rPr>
+          <w:color w:val="CC7832"/>
+        </w:rPr>
+        <w:t>client.</w:t>
+      </w:r>
+      <w:r>
+        <w:rPr>
+          <w:color w:val="FFC66D"/>
+        </w:rPr>
+        <w:t>stopStream</w:t>
+      </w:r>
+      <w:r>
+        <w:rPr>
+          <w:color w:val="A9B7C6"/>
+        </w:rPr>
+        <w:t>()</w:t>
+      </w:r>
+    </w:p>
+    <w:p>
+      <w:pPr>
+        <w:rPr>
+          <w:rFonts w:ascii="Courier New" w:hAnsi="Courier New" w:cs="Courier New"/>
+        </w:rPr>
+      </w:pPr>
+    </w:p>
+    <w:p>
+      <w:pPr>
+        <w:ind w:left="567"/>
+      </w:pPr>
+      <w:r>
+        <w:t>For using the EEG signal quality computation feature, the user needs to call the following method:</w:t>
+      </w:r>
+    </w:p>
+    <w:p>
+      <w:pPr>
+        <w:pStyle w:val="PrformatHTML"/>
+        <w:shd w:val="clear" w:color="auto" w:fill="2B2B2B"/>
+        <w:rPr>
+          <w:color w:val="A9B7C6"/>
+        </w:rPr>
+      </w:pPr>
+      <w:r>
+        <w:rPr>
+          <w:color w:val="CC7832"/>
+        </w:rPr>
+        <w:t>client.</w:t>
+      </w:r>
+      <w:r>
+        <w:rPr>
+          <w:color w:val="FFC66D"/>
+        </w:rPr>
+        <w:t>computeEEGSignalQuality</w:t>
+      </w:r>
+      <w:r>
+        <w:rPr>
+          <w:color w:val="A9B7C6"/>
+        </w:rPr>
+        <w:t>(</w:t>
+      </w:r>
+      <w:r>
+        <w:rPr>
+          <w:color w:val="A9B7C6"/>
+        </w:rPr>
+        <w:t>s</w:t>
+      </w:r>
+      <w:r>
+        <w:rPr>
+          <w:color w:val="A9B7C6"/>
+        </w:rPr>
+        <w:t>ampRate</w:t>
+      </w:r>
+      <w:r>
+        <w:rPr>
+          <w:color w:val="CC7832"/>
+        </w:rPr>
+        <w:t xml:space="preserve">, </w:t>
+      </w:r>
+      <w:r>
+        <w:rPr>
+          <w:color w:val="A9B7C6"/>
+        </w:rPr>
+        <w:t>packetLength</w:t>
+      </w:r>
+      <w:r>
+        <w:rPr>
+          <w:color w:val="CC7832"/>
+        </w:rPr>
+        <w:t xml:space="preserve">, </w:t>
+      </w:r>
+      <w:r>
+        <w:rPr>
+          <w:color w:val="A9B7C6"/>
+        </w:rPr>
+        <w:t>channels)</w:t>
+      </w:r>
+    </w:p>
+    <w:p>
+      <w:pPr>
+        <w:spacing w:before="240" w:after="0"/>
+        <w:ind w:left="567"/>
+        <w:rPr>
+          <w:u w:val="single"/>
+        </w:rPr>
+      </w:pPr>
+      <w:r>
+        <w:rPr>
+          <w:u w:val="single"/>
+        </w:rPr>
+        <w:t xml:space="preserve">Parameters </w:t>
       </w:r>
     </w:p>
     <w:p>
@@ -3820,64 +3235,99 @@
         <w:spacing w:after="0"/>
         <w:ind w:left="567"/>
         <w:rPr>
-          <w:strike/>
-        </w:rPr>
-      </w:pPr>
-      <w:proofErr w:type="spellStart"/>
-      <w:r>
-        <w:rPr>
           <w:rFonts w:ascii="Courier New" w:hAnsi="Courier New" w:cs="Courier New"/>
-          <w:strike/>
-        </w:rPr>
-        <w:t>BtProtocol</w:t>
-      </w:r>
-      <w:proofErr w:type="spellEnd"/>
-      <w:r>
+        </w:rPr>
+      </w:pPr>
+    </w:p>
+    <w:p>
+      <w:pPr>
+        <w:spacing w:after="0"/>
+        <w:ind w:left="567"/>
         <w:rPr>
           <w:rFonts w:ascii="Courier New" w:hAnsi="Courier New" w:cs="Courier New"/>
-          <w:strike/>
-        </w:rPr>
-        <w:t xml:space="preserve"> protocol data</w:t>
-      </w:r>
-      <w:r>
-        <w:rPr>
-          <w:strike/>
-        </w:rPr>
-        <w:t xml:space="preserve"> is the Bluetooth protocol used to transmit EEG data from the headset to the application (Low Energy or Serial Port Profile). </w:t>
-      </w:r>
-    </w:p>
-    <w:p>
-      <w:pPr>
+        </w:rPr>
+      </w:pPr>
+      <w:r>
+        <w:rPr>
+          <w:rFonts w:ascii="Courier New" w:hAnsi="Courier New" w:cs="Courier New"/>
+        </w:rPr>
+        <w:t>int sampRate</w:t>
+      </w:r>
+      <w:r>
+        <w:rPr>
+          <w:rFonts w:ascii="Courier New" w:hAnsi="Courier New" w:cs="Courier New"/>
+        </w:rPr>
+        <w:t xml:space="preserve"> is </w:t>
+      </w:r>
+      <w:r>
+        <w:rPr>
+          <w:rFonts w:ascii="Courier New" w:hAnsi="Courier New" w:cs="Courier New"/>
+        </w:rPr>
+        <w:t xml:space="preserve">the </w:t>
+      </w:r>
+      <w:r>
+        <w:rPr>
+          <w:rFonts w:ascii="Courier New" w:hAnsi="Courier New" w:cs="Courier New"/>
+        </w:rPr>
+        <w:t>sampling rate</w:t>
+      </w:r>
+    </w:p>
+    <w:p>
+      <w:pPr>
+        <w:spacing w:after="0"/>
         <w:ind w:left="567"/>
         <w:rPr>
-          <w:strike/>
-        </w:rPr>
-      </w:pPr>
-    </w:p>
-    <w:p>
-      <w:pPr>
+          <w:rFonts w:ascii="Courier New" w:hAnsi="Courier New" w:cs="Courier New"/>
+        </w:rPr>
+      </w:pPr>
+      <w:r>
+        <w:rPr>
+          <w:rFonts w:ascii="Courier New" w:hAnsi="Courier New" w:cs="Courier New"/>
+        </w:rPr>
+        <w:t>int packetLength</w:t>
+      </w:r>
+      <w:r>
+        <w:rPr>
+          <w:rFonts w:ascii="Courier New" w:hAnsi="Courier New" w:cs="Courier New"/>
+        </w:rPr>
+        <w:t xml:space="preserve"> is the length of a EEG packet(=time x sampRate)</w:t>
+      </w:r>
+    </w:p>
+    <w:p>
+      <w:pPr>
+        <w:spacing w:after="0"/>
         <w:ind w:left="567"/>
         <w:rPr>
-          <w:strike/>
-        </w:rPr>
-      </w:pPr>
-      <w:r>
-        <w:rPr>
-          <w:strike/>
-        </w:rPr>
-        <w:t>For using the conversion feature</w:t>
-      </w:r>
-      <w:r>
-        <w:rPr>
-          <w:strike/>
-        </w:rPr>
-        <w:t xml:space="preserve"> for a continuous acquisition of data</w:t>
-      </w:r>
-      <w:r>
-        <w:rPr>
-          <w:strike/>
-        </w:rPr>
-        <w:t>, the user needs to call the following method:</w:t>
+          <w:rFonts w:ascii="Courier New" w:hAnsi="Courier New" w:cs="Courier New"/>
+        </w:rPr>
+      </w:pPr>
+      <w:r>
+        <w:rPr>
+          <w:rFonts w:ascii="Courier New" w:hAnsi="Courier New" w:cs="Courier New"/>
+        </w:rPr>
+        <w:t>Float[] channels</w:t>
+      </w:r>
+      <w:r>
+        <w:rPr>
+          <w:rFonts w:ascii="Courier New" w:hAnsi="Courier New" w:cs="Courier New"/>
+        </w:rPr>
+        <w:t xml:space="preserve"> is the array that contains the EEG channels of acquisition</w:t>
+      </w:r>
+    </w:p>
+    <w:p>
+      <w:pPr>
+        <w:ind w:left="567"/>
+        <w:rPr>
+          <w:rFonts w:ascii="Courier New" w:hAnsi="Courier New" w:cs="Courier New"/>
+        </w:rPr>
+      </w:pPr>
+    </w:p>
+    <w:p>
+      <w:pPr>
+        <w:ind w:left="567"/>
+      </w:pPr>
+      <w:r>
+        <w:t>For using the EEG relaxation index computation feature, the user needs to call the following method:</w:t>
       </w:r>
     </w:p>
     <w:p>
@@ -3885,34 +3335,62 @@
         <w:pStyle w:val="PrformatHTML"/>
         <w:shd w:val="clear" w:color="auto" w:fill="2B2B2B"/>
         <w:rPr>
-          <w:strike/>
           <w:color w:val="A9B7C6"/>
         </w:rPr>
       </w:pPr>
-      <w:proofErr w:type="spellStart"/>
-      <w:proofErr w:type="gramStart"/>
-      <w:r>
-        <w:rPr>
-          <w:strike/>
+      <w:r>
+        <w:rPr>
           <w:color w:val="CC7832"/>
         </w:rPr>
         <w:t>client.</w:t>
       </w:r>
       <w:r>
         <w:rPr>
-          <w:strike/>
           <w:color w:val="FFC66D"/>
         </w:rPr>
-        <w:t>handleDataAcquired</w:t>
-      </w:r>
-      <w:proofErr w:type="spellEnd"/>
-      <w:proofErr w:type="gramEnd"/>
-      <w:r>
-        <w:rPr>
-          <w:strike/>
+        <w:t>computeRelaxIndex</w:t>
+      </w:r>
+      <w:r>
+        <w:rPr>
           <w:color w:val="A9B7C6"/>
         </w:rPr>
-        <w:t>(data)</w:t>
+        <w:t>(</w:t>
+      </w:r>
+      <w:r>
+        <w:rPr>
+          <w:color w:val="A9B7C6"/>
+        </w:rPr>
+        <w:t>s</w:t>
+      </w:r>
+      <w:r>
+        <w:rPr>
+          <w:color w:val="A9B7C6"/>
+        </w:rPr>
+        <w:t>ampRate</w:t>
+      </w:r>
+      <w:r>
+        <w:rPr>
+          <w:color w:val="CC7832"/>
+        </w:rPr>
+        <w:t xml:space="preserve">, </w:t>
+      </w:r>
+      <w:r>
+        <w:rPr>
+          <w:color w:val="A9B7C6"/>
+        </w:rPr>
+        <w:t>calibParams</w:t>
+      </w:r>
+      <w:r>
+        <w:rPr>
+          <w:color w:val="CC7832"/>
+        </w:rPr>
+        <w:t>,</w:t>
+      </w:r>
+      <w:r>
+        <w:rPr>
+          <w:color w:val="A9B7C6"/>
+        </w:rPr>
+        <w:t xml:space="preserve"> packets)</w:t>
       </w:r>
     </w:p>
     <w:p>
@@ -3920,13 +3398,11 @@
         <w:spacing w:before="240" w:after="0"/>
         <w:ind w:left="567"/>
         <w:rPr>
-          <w:strike/>
           <w:u w:val="single"/>
         </w:rPr>
       </w:pPr>
       <w:r>
         <w:rPr>
-          <w:strike/>
           <w:u w:val="single"/>
         </w:rPr>
         <w:t xml:space="preserve">Parameters </w:t>
@@ -3937,8 +3413,7 @@
         <w:spacing w:after="0"/>
         <w:ind w:left="567"/>
         <w:rPr>
-          <w:strike/>
-          <w:u w:val="single"/>
+          <w:rFonts w:ascii="Courier New" w:hAnsi="Courier New" w:cs="Courier New"/>
         </w:rPr>
       </w:pPr>
     </w:p>
@@ -3947,80 +3422,117 @@
         <w:spacing w:after="0"/>
         <w:ind w:left="567"/>
         <w:rPr>
-          <w:strike/>
-        </w:rPr>
-      </w:pPr>
-      <w:r>
-        <w:rPr>
           <w:rFonts w:ascii="Courier New" w:hAnsi="Courier New" w:cs="Courier New"/>
-          <w:strike/>
-        </w:rPr>
-        <w:t>@</w:t>
-      </w:r>
-      <w:proofErr w:type="spellStart"/>
+        </w:rPr>
+      </w:pPr>
       <w:r>
         <w:rPr>
           <w:rFonts w:ascii="Courier New" w:hAnsi="Courier New" w:cs="Courier New"/>
-          <w:strike/>
-        </w:rPr>
-        <w:t>NonNull</w:t>
-      </w:r>
-      <w:proofErr w:type="spellEnd"/>
+        </w:rPr>
+        <w:t>int sampRate</w:t>
+      </w:r>
       <w:r>
         <w:rPr>
           <w:rFonts w:ascii="Courier New" w:hAnsi="Courier New" w:cs="Courier New"/>
-          <w:strike/>
-        </w:rPr>
-        <w:t xml:space="preserve"> </w:t>
-      </w:r>
-      <w:proofErr w:type="gramStart"/>
+        </w:rPr>
+        <w:t xml:space="preserve"> is </w:t>
+      </w:r>
       <w:r>
         <w:rPr>
           <w:rFonts w:ascii="Courier New" w:hAnsi="Courier New" w:cs="Courier New"/>
-          <w:strike/>
-        </w:rPr>
-        <w:t>byte[</w:t>
-      </w:r>
-      <w:proofErr w:type="gramEnd"/>
+        </w:rPr>
+        <w:t xml:space="preserve">the </w:t>
+      </w:r>
       <w:r>
         <w:rPr>
           <w:rFonts w:ascii="Courier New" w:hAnsi="Courier New" w:cs="Courier New"/>
-          <w:strike/>
-        </w:rPr>
-        <w:t>] data</w:t>
-      </w:r>
-      <w:r>
-        <w:rPr>
-          <w:strike/>
-        </w:rPr>
-        <w:t xml:space="preserve"> is a </w:t>
-      </w:r>
-      <w:proofErr w:type="spellStart"/>
-      <w:r>
-        <w:rPr>
-          <w:strike/>
-        </w:rPr>
-        <w:t>non null</w:t>
-      </w:r>
-      <w:proofErr w:type="spellEnd"/>
-      <w:r>
-        <w:rPr>
-          <w:strike/>
-        </w:rPr>
-        <w:t xml:space="preserve"> byte array that contains the EEG raw data</w:t>
-      </w:r>
-      <w:r>
-        <w:rPr>
-          <w:strike/>
+        </w:rPr>
+        <w:t>sampling rate</w:t>
+      </w:r>
+    </w:p>
+    <w:p>
+      <w:pPr>
+        <w:spacing w:after="0"/>
+        <w:ind w:left="567"/>
+        <w:rPr>
+          <w:rFonts w:ascii="Courier New" w:hAnsi="Courier New" w:cs="Courier New"/>
+        </w:rPr>
+      </w:pPr>
+      <w:r>
+        <w:rPr>
+          <w:rFonts w:ascii="Courier New" w:hAnsi="Courier New" w:cs="Courier New"/>
+        </w:rPr>
+        <w:t xml:space="preserve">MbtCalibrationParameters </w:t>
+      </w:r>
+      <w:r>
+        <w:rPr>
+          <w:rFonts w:ascii="Courier New" w:hAnsi="Courier New" w:cs="Courier New"/>
+        </w:rPr>
+        <w:t xml:space="preserve">calibParams </w:t>
+      </w:r>
+      <w:r>
+        <w:rPr>
+          <w:rFonts w:ascii="Courier New" w:hAnsi="Courier New" w:cs="Courier New"/>
+        </w:rPr>
+        <w:t xml:space="preserve">is </w:t>
+      </w:r>
+      <w:r>
+        <w:rPr>
+          <w:rFonts w:ascii="Courier New" w:hAnsi="Courier New" w:cs="Courier New"/>
+        </w:rPr>
+        <w:t>the</w:t>
+      </w:r>
+      <w:r>
+        <w:rPr>
+          <w:rFonts w:ascii="Courier New" w:hAnsi="Courier New" w:cs="Courier New"/>
+        </w:rPr>
+        <w:t xml:space="preserve"> object that contains the</w:t>
+      </w:r>
+      <w:r>
+        <w:rPr>
+          <w:rFonts w:ascii="Courier New" w:hAnsi="Courier New" w:cs="Courier New"/>
+        </w:rPr>
+        <w:t xml:space="preserve"> calibration param</w:t>
+      </w:r>
+      <w:r>
+        <w:rPr>
+          <w:rFonts w:ascii="Courier New" w:hAnsi="Courier New" w:cs="Courier New"/>
+        </w:rPr>
+        <w:t>e</w:t>
+      </w:r>
+      <w:r>
+        <w:rPr>
+          <w:rFonts w:ascii="Courier New" w:hAnsi="Courier New" w:cs="Courier New"/>
+        </w:rPr>
+        <w:t xml:space="preserve">ters previously performed </w:t>
+      </w:r>
+    </w:p>
+    <w:p>
+      <w:pPr>
+        <w:spacing w:after="0"/>
+        <w:ind w:left="567"/>
+        <w:rPr>
+          <w:rFonts w:ascii="Courier New" w:hAnsi="Courier New" w:cs="Courier New"/>
+        </w:rPr>
+      </w:pPr>
+      <w:r>
+        <w:rPr>
+          <w:rFonts w:ascii="Courier New" w:hAnsi="Courier New" w:cs="Courier New"/>
+        </w:rPr>
+        <w:t xml:space="preserve">MbtEEGPacket packets is the object that contains </w:t>
+      </w:r>
+      <w:r>
+        <w:rPr>
+          <w:rFonts w:ascii="Courier New" w:hAnsi="Courier New" w:cs="Courier New"/>
+        </w:rPr>
+        <w:t>EEG data, theirs status and qualities</w:t>
+      </w:r>
+      <w:r>
+        <w:rPr>
+          <w:rFonts w:ascii="Courier New" w:hAnsi="Courier New" w:cs="Courier New"/>
         </w:rPr>
         <w:t>.</w:t>
       </w:r>
-      <w:r>
-        <w:rPr>
-          <w:strike/>
-        </w:rPr>
-        <w:t xml:space="preserve"> </w:t>
-      </w:r>
     </w:p>
     <w:p>
       <w:pPr>
@@ -4035,7 +3547,7 @@
         <w:ind w:left="567"/>
       </w:pPr>
       <w:r>
-        <w:t>For using the EEG signal quality computation feature, the user needs to call the following method:</w:t>
+        <w:t>For using the results computation feature based on the relaxation indexes of a given exercice, the user needs to call the following method:</w:t>
       </w:r>
     </w:p>
     <w:p>
@@ -4046,67 +3558,42 @@
           <w:color w:val="A9B7C6"/>
         </w:rPr>
       </w:pPr>
-      <w:proofErr w:type="spellStart"/>
-      <w:proofErr w:type="gramStart"/>
       <w:r>
         <w:rPr>
           <w:color w:val="CC7832"/>
         </w:rPr>
+        <w:lastRenderedPageBreak/>
         <w:t>client.</w:t>
       </w:r>
       <w:r>
         <w:rPr>
           <w:color w:val="FFC66D"/>
         </w:rPr>
-        <w:t>computeEEGSignalQuality</w:t>
-      </w:r>
-      <w:proofErr w:type="spellEnd"/>
-      <w:proofErr w:type="gramEnd"/>
+        <w:t>computeResults</w:t>
+      </w:r>
       <w:r>
         <w:rPr>
           <w:color w:val="A9B7C6"/>
         </w:rPr>
-        <w:t>(</w:t>
-      </w:r>
-      <w:proofErr w:type="spellStart"/>
+        <w:t>(threshold</w:t>
+      </w:r>
+      <w:r>
+        <w:rPr>
+          <w:color w:val="CC7832"/>
+        </w:rPr>
+        <w:t xml:space="preserve">, </w:t>
+      </w:r>
       <w:r>
         <w:rPr>
           <w:color w:val="A9B7C6"/>
         </w:rPr>
-        <w:t>s</w:t>
+        <w:t>relaxIndexValues)</w:t>
       </w:r>
       <w:r>
         <w:rPr>
           <w:color w:val="A9B7C6"/>
         </w:rPr>
-        <w:t>ampRate</w:t>
-      </w:r>
-      <w:proofErr w:type="spellEnd"/>
-      <w:r>
-        <w:rPr>
-          <w:color w:val="CC7832"/>
-        </w:rPr>
-        <w:t xml:space="preserve">, </w:t>
-      </w:r>
-      <w:proofErr w:type="spellStart"/>
-      <w:r>
-        <w:rPr>
-          <w:color w:val="A9B7C6"/>
-        </w:rPr>
-        <w:t>packetLength</w:t>
-      </w:r>
-      <w:proofErr w:type="spellEnd"/>
-      <w:r>
-        <w:rPr>
-          <w:color w:val="CC7832"/>
-        </w:rPr>
-        <w:t xml:space="preserve">, </w:t>
-      </w:r>
-      <w:r>
-        <w:rPr>
-          <w:color w:val="A9B7C6"/>
-        </w:rPr>
-        <w:t>channels)</w:t>
+        <w:t>;</w:t>
       </w:r>
     </w:p>
     <w:p>
@@ -4145,38 +3632,53 @@
         <w:rPr>
           <w:rFonts w:ascii="Courier New" w:hAnsi="Courier New" w:cs="Courier New"/>
         </w:rPr>
-        <w:t xml:space="preserve">int </w:t>
-      </w:r>
-      <w:proofErr w:type="spellStart"/>
+        <w:t xml:space="preserve">float threshold is the level </w:t>
+      </w:r>
       <w:r>
         <w:rPr>
           <w:rFonts w:ascii="Courier New" w:hAnsi="Courier New" w:cs="Courier New"/>
         </w:rPr>
-        <w:t>sampRate</w:t>
-      </w:r>
-      <w:proofErr w:type="spellEnd"/>
+        <w:t>that corresponds to a</w:t>
+      </w:r>
       <w:r>
         <w:rPr>
           <w:rFonts w:ascii="Courier New" w:hAnsi="Courier New" w:cs="Courier New"/>
         </w:rPr>
-        <w:t xml:space="preserve"> is </w:t>
+        <w:t xml:space="preserve"> relaxation state</w:t>
       </w:r>
       <w:r>
         <w:rPr>
           <w:rFonts w:ascii="Courier New" w:hAnsi="Courier New" w:cs="Courier New"/>
         </w:rPr>
-        <w:t xml:space="preserve">the </w:t>
+        <w:t xml:space="preserve">. Under this threshold, a </w:t>
       </w:r>
       <w:r>
         <w:rPr>
           <w:rFonts w:ascii="Courier New" w:hAnsi="Courier New" w:cs="Courier New"/>
         </w:rPr>
-        <w:t>sampling rate</w:t>
-      </w:r>
-    </w:p>
-    <w:p>
-      <w:pPr>
-        <w:spacing w:after="0"/>
+        <w:t xml:space="preserve">computed </w:t>
+      </w:r>
+      <w:r>
+        <w:rPr>
+          <w:rFonts w:ascii="Courier New" w:hAnsi="Courier New" w:cs="Courier New"/>
+        </w:rPr>
+        <w:t>relaxation index indicates</w:t>
+      </w:r>
+      <w:r>
+        <w:rPr>
+          <w:rFonts w:ascii="Courier New" w:hAnsi="Courier New" w:cs="Courier New"/>
+        </w:rPr>
+        <w:t xml:space="preserve"> that the subjct is in</w:t>
+      </w:r>
+      <w:r>
+        <w:rPr>
+          <w:rFonts w:ascii="Courier New" w:hAnsi="Courier New" w:cs="Courier New"/>
+        </w:rPr>
+        <w:t xml:space="preserve"> a non relaxed state.</w:t>
+      </w:r>
+    </w:p>
+    <w:p>
+      <w:pPr>
         <w:ind w:left="567"/>
         <w:rPr>
           <w:rFonts w:ascii="Courier New" w:hAnsi="Courier New" w:cs="Courier New"/>
@@ -4186,595 +3688,7 @@
         <w:rPr>
           <w:rFonts w:ascii="Courier New" w:hAnsi="Courier New" w:cs="Courier New"/>
         </w:rPr>
-        <w:t xml:space="preserve">int </w:t>
-      </w:r>
-      <w:proofErr w:type="spellStart"/>
-      <w:r>
-        <w:rPr>
-          <w:rFonts w:ascii="Courier New" w:hAnsi="Courier New" w:cs="Courier New"/>
-        </w:rPr>
-        <w:t>packetLength</w:t>
-      </w:r>
-      <w:proofErr w:type="spellEnd"/>
-      <w:r>
-        <w:rPr>
-          <w:rFonts w:ascii="Courier New" w:hAnsi="Courier New" w:cs="Courier New"/>
-        </w:rPr>
-        <w:t xml:space="preserve"> is the length of a EEG </w:t>
-      </w:r>
-      <w:proofErr w:type="gramStart"/>
-      <w:r>
-        <w:rPr>
-          <w:rFonts w:ascii="Courier New" w:hAnsi="Courier New" w:cs="Courier New"/>
-        </w:rPr>
-        <w:t>packet(</w:t>
-      </w:r>
-      <w:proofErr w:type="gramEnd"/>
-      <w:r>
-        <w:rPr>
-          <w:rFonts w:ascii="Courier New" w:hAnsi="Courier New" w:cs="Courier New"/>
-        </w:rPr>
-        <w:t xml:space="preserve">=time x </w:t>
-      </w:r>
-      <w:proofErr w:type="spellStart"/>
-      <w:r>
-        <w:rPr>
-          <w:rFonts w:ascii="Courier New" w:hAnsi="Courier New" w:cs="Courier New"/>
-        </w:rPr>
-        <w:t>sampRate</w:t>
-      </w:r>
-      <w:proofErr w:type="spellEnd"/>
-      <w:r>
-        <w:rPr>
-          <w:rFonts w:ascii="Courier New" w:hAnsi="Courier New" w:cs="Courier New"/>
-        </w:rPr>
-        <w:t>)</w:t>
-      </w:r>
-    </w:p>
-    <w:p>
-      <w:pPr>
-        <w:spacing w:after="0"/>
-        <w:ind w:left="567"/>
-        <w:rPr>
-          <w:rFonts w:ascii="Courier New" w:hAnsi="Courier New" w:cs="Courier New"/>
-        </w:rPr>
-      </w:pPr>
-      <w:proofErr w:type="gramStart"/>
-      <w:r>
-        <w:rPr>
-          <w:rFonts w:ascii="Courier New" w:hAnsi="Courier New" w:cs="Courier New"/>
-        </w:rPr>
-        <w:t>Float[</w:t>
-      </w:r>
-      <w:proofErr w:type="gramEnd"/>
-      <w:r>
-        <w:rPr>
-          <w:rFonts w:ascii="Courier New" w:hAnsi="Courier New" w:cs="Courier New"/>
-        </w:rPr>
-        <w:t>] channels</w:t>
-      </w:r>
-      <w:r>
-        <w:rPr>
-          <w:rFonts w:ascii="Courier New" w:hAnsi="Courier New" w:cs="Courier New"/>
-        </w:rPr>
-        <w:t xml:space="preserve"> is the array that contains the EEG channels of acquisition</w:t>
-      </w:r>
-    </w:p>
-    <w:p>
-      <w:pPr>
-        <w:ind w:left="567"/>
-        <w:rPr>
-          <w:rFonts w:ascii="Courier New" w:hAnsi="Courier New" w:cs="Courier New"/>
-        </w:rPr>
-      </w:pPr>
-    </w:p>
-    <w:p>
-      <w:pPr>
-        <w:ind w:left="567"/>
-      </w:pPr>
-      <w:r>
-        <w:t>For using the EEG relaxation index computation feature, the user needs to call the following method:</w:t>
-      </w:r>
-    </w:p>
-    <w:p>
-      <w:pPr>
-        <w:pStyle w:val="PrformatHTML"/>
-        <w:shd w:val="clear" w:color="auto" w:fill="2B2B2B"/>
-        <w:rPr>
-          <w:color w:val="A9B7C6"/>
-        </w:rPr>
-      </w:pPr>
-      <w:proofErr w:type="spellStart"/>
-      <w:proofErr w:type="gramStart"/>
-      <w:r>
-        <w:rPr>
-          <w:color w:val="CC7832"/>
-        </w:rPr>
-        <w:t>client.</w:t>
-      </w:r>
-      <w:r>
-        <w:rPr>
-          <w:color w:val="FFC66D"/>
-        </w:rPr>
-        <w:t>computeRelaxIndex</w:t>
-      </w:r>
-      <w:proofErr w:type="spellEnd"/>
-      <w:proofErr w:type="gramEnd"/>
-      <w:r>
-        <w:rPr>
-          <w:color w:val="A9B7C6"/>
-        </w:rPr>
-        <w:t>(</w:t>
-      </w:r>
-      <w:proofErr w:type="spellStart"/>
-      <w:r>
-        <w:rPr>
-          <w:color w:val="A9B7C6"/>
-        </w:rPr>
-        <w:t>s</w:t>
-      </w:r>
-      <w:r>
-        <w:rPr>
-          <w:color w:val="A9B7C6"/>
-        </w:rPr>
-        <w:t>ampRate</w:t>
-      </w:r>
-      <w:proofErr w:type="spellEnd"/>
-      <w:r>
-        <w:rPr>
-          <w:color w:val="CC7832"/>
-        </w:rPr>
-        <w:t xml:space="preserve">, </w:t>
-      </w:r>
-      <w:proofErr w:type="spellStart"/>
-      <w:r>
-        <w:rPr>
-          <w:color w:val="A9B7C6"/>
-        </w:rPr>
-        <w:t>calibParams</w:t>
-      </w:r>
-      <w:proofErr w:type="spellEnd"/>
-      <w:r>
-        <w:rPr>
-          <w:color w:val="CC7832"/>
-        </w:rPr>
-        <w:t>,</w:t>
-      </w:r>
-      <w:r>
-        <w:rPr>
-          <w:color w:val="A9B7C6"/>
-        </w:rPr>
-        <w:t xml:space="preserve"> packets)</w:t>
-      </w:r>
-    </w:p>
-    <w:p>
-      <w:pPr>
-        <w:spacing w:before="240" w:after="0"/>
-        <w:ind w:left="567"/>
-        <w:rPr>
-          <w:u w:val="single"/>
-        </w:rPr>
-      </w:pPr>
-      <w:r>
-        <w:rPr>
-          <w:u w:val="single"/>
-        </w:rPr>
-        <w:t xml:space="preserve">Parameters </w:t>
-      </w:r>
-    </w:p>
-    <w:p>
-      <w:pPr>
-        <w:spacing w:after="0"/>
-        <w:ind w:left="567"/>
-        <w:rPr>
-          <w:rFonts w:ascii="Courier New" w:hAnsi="Courier New" w:cs="Courier New"/>
-        </w:rPr>
-      </w:pPr>
-    </w:p>
-    <w:p>
-      <w:pPr>
-        <w:spacing w:after="0"/>
-        <w:ind w:left="567"/>
-        <w:rPr>
-          <w:rFonts w:ascii="Courier New" w:hAnsi="Courier New" w:cs="Courier New"/>
-        </w:rPr>
-      </w:pPr>
-      <w:r>
-        <w:rPr>
-          <w:rFonts w:ascii="Courier New" w:hAnsi="Courier New" w:cs="Courier New"/>
-        </w:rPr>
-        <w:lastRenderedPageBreak/>
-        <w:t xml:space="preserve">int </w:t>
-      </w:r>
-      <w:proofErr w:type="spellStart"/>
-      <w:r>
-        <w:rPr>
-          <w:rFonts w:ascii="Courier New" w:hAnsi="Courier New" w:cs="Courier New"/>
-        </w:rPr>
-        <w:t>sampRate</w:t>
-      </w:r>
-      <w:proofErr w:type="spellEnd"/>
-      <w:r>
-        <w:rPr>
-          <w:rFonts w:ascii="Courier New" w:hAnsi="Courier New" w:cs="Courier New"/>
-        </w:rPr>
-        <w:t xml:space="preserve"> is </w:t>
-      </w:r>
-      <w:r>
-        <w:rPr>
-          <w:rFonts w:ascii="Courier New" w:hAnsi="Courier New" w:cs="Courier New"/>
-        </w:rPr>
-        <w:t xml:space="preserve">the </w:t>
-      </w:r>
-      <w:r>
-        <w:rPr>
-          <w:rFonts w:ascii="Courier New" w:hAnsi="Courier New" w:cs="Courier New"/>
-        </w:rPr>
-        <w:t>sampling rate</w:t>
-      </w:r>
-    </w:p>
-    <w:p>
-      <w:pPr>
-        <w:spacing w:after="0"/>
-        <w:ind w:left="567"/>
-        <w:rPr>
-          <w:rFonts w:ascii="Courier New" w:hAnsi="Courier New" w:cs="Courier New"/>
-        </w:rPr>
-      </w:pPr>
-      <w:proofErr w:type="spellStart"/>
-      <w:r>
-        <w:rPr>
-          <w:rFonts w:ascii="Courier New" w:hAnsi="Courier New" w:cs="Courier New"/>
-        </w:rPr>
-        <w:t>MbtCalibrationParameters</w:t>
-      </w:r>
-      <w:proofErr w:type="spellEnd"/>
-      <w:r>
-        <w:rPr>
-          <w:rFonts w:ascii="Courier New" w:hAnsi="Courier New" w:cs="Courier New"/>
-        </w:rPr>
-        <w:t xml:space="preserve"> </w:t>
-      </w:r>
-      <w:proofErr w:type="spellStart"/>
-      <w:r>
-        <w:rPr>
-          <w:rFonts w:ascii="Courier New" w:hAnsi="Courier New" w:cs="Courier New"/>
-        </w:rPr>
-        <w:t>calibParams</w:t>
-      </w:r>
-      <w:proofErr w:type="spellEnd"/>
-      <w:r>
-        <w:rPr>
-          <w:rFonts w:ascii="Courier New" w:hAnsi="Courier New" w:cs="Courier New"/>
-        </w:rPr>
-        <w:t xml:space="preserve"> </w:t>
-      </w:r>
-      <w:r>
-        <w:rPr>
-          <w:rFonts w:ascii="Courier New" w:hAnsi="Courier New" w:cs="Courier New"/>
-        </w:rPr>
-        <w:t xml:space="preserve">is </w:t>
-      </w:r>
-      <w:r>
-        <w:rPr>
-          <w:rFonts w:ascii="Courier New" w:hAnsi="Courier New" w:cs="Courier New"/>
-        </w:rPr>
-        <w:t>the</w:t>
-      </w:r>
-      <w:r>
-        <w:rPr>
-          <w:rFonts w:ascii="Courier New" w:hAnsi="Courier New" w:cs="Courier New"/>
-        </w:rPr>
-        <w:t xml:space="preserve"> object that contains the</w:t>
-      </w:r>
-      <w:r>
-        <w:rPr>
-          <w:rFonts w:ascii="Courier New" w:hAnsi="Courier New" w:cs="Courier New"/>
-        </w:rPr>
-        <w:t xml:space="preserve"> calibration param</w:t>
-      </w:r>
-      <w:r>
-        <w:rPr>
-          <w:rFonts w:ascii="Courier New" w:hAnsi="Courier New" w:cs="Courier New"/>
-        </w:rPr>
-        <w:t>e</w:t>
-      </w:r>
-      <w:r>
-        <w:rPr>
-          <w:rFonts w:ascii="Courier New" w:hAnsi="Courier New" w:cs="Courier New"/>
-        </w:rPr>
-        <w:t xml:space="preserve">ters previously performed </w:t>
-      </w:r>
-    </w:p>
-    <w:p>
-      <w:pPr>
-        <w:spacing w:after="0"/>
-        <w:ind w:left="567"/>
-        <w:rPr>
-          <w:rFonts w:ascii="Courier New" w:hAnsi="Courier New" w:cs="Courier New"/>
-        </w:rPr>
-      </w:pPr>
-      <w:proofErr w:type="spellStart"/>
-      <w:r>
-        <w:rPr>
-          <w:rFonts w:ascii="Courier New" w:hAnsi="Courier New" w:cs="Courier New"/>
-        </w:rPr>
-        <w:t>MbtEEGPacket</w:t>
-      </w:r>
-      <w:proofErr w:type="spellEnd"/>
-      <w:r>
-        <w:rPr>
-          <w:rFonts w:ascii="Courier New" w:hAnsi="Courier New" w:cs="Courier New"/>
-        </w:rPr>
-        <w:t xml:space="preserve"> packets is the object that contains </w:t>
-      </w:r>
-      <w:r>
-        <w:rPr>
-          <w:rFonts w:ascii="Courier New" w:hAnsi="Courier New" w:cs="Courier New"/>
-        </w:rPr>
-        <w:t xml:space="preserve">EEG data, </w:t>
-      </w:r>
-      <w:proofErr w:type="gramStart"/>
-      <w:r>
-        <w:rPr>
-          <w:rFonts w:ascii="Courier New" w:hAnsi="Courier New" w:cs="Courier New"/>
-        </w:rPr>
-        <w:t>theirs</w:t>
-      </w:r>
-      <w:proofErr w:type="gramEnd"/>
-      <w:r>
-        <w:rPr>
-          <w:rFonts w:ascii="Courier New" w:hAnsi="Courier New" w:cs="Courier New"/>
-        </w:rPr>
-        <w:t xml:space="preserve"> status and qualities</w:t>
-      </w:r>
-      <w:r>
-        <w:rPr>
-          <w:rFonts w:ascii="Courier New" w:hAnsi="Courier New" w:cs="Courier New"/>
-        </w:rPr>
-        <w:t>.</w:t>
-      </w:r>
-    </w:p>
-    <w:p>
-      <w:pPr>
-        <w:ind w:left="567"/>
-        <w:rPr>
-          <w:rFonts w:ascii="Courier New" w:hAnsi="Courier New" w:cs="Courier New"/>
-        </w:rPr>
-      </w:pPr>
-    </w:p>
-    <w:p>
-      <w:pPr>
-        <w:ind w:left="567"/>
-      </w:pPr>
-      <w:r>
-        <w:t xml:space="preserve">For using the results computation feature based on the relaxation indexes of a given </w:t>
-      </w:r>
-      <w:proofErr w:type="spellStart"/>
-      <w:r>
-        <w:t>exercice</w:t>
-      </w:r>
-      <w:proofErr w:type="spellEnd"/>
-      <w:r>
-        <w:t>, the user needs to call the following method:</w:t>
-      </w:r>
-    </w:p>
-    <w:p>
-      <w:pPr>
-        <w:pStyle w:val="PrformatHTML"/>
-        <w:shd w:val="clear" w:color="auto" w:fill="2B2B2B"/>
-        <w:rPr>
-          <w:color w:val="A9B7C6"/>
-        </w:rPr>
-      </w:pPr>
-      <w:proofErr w:type="spellStart"/>
-      <w:proofErr w:type="gramStart"/>
-      <w:r>
-        <w:rPr>
-          <w:color w:val="CC7832"/>
-        </w:rPr>
-        <w:t>client.</w:t>
-      </w:r>
-      <w:r>
-        <w:rPr>
-          <w:color w:val="FFC66D"/>
-        </w:rPr>
-        <w:t>computeResults</w:t>
-      </w:r>
-      <w:proofErr w:type="spellEnd"/>
-      <w:proofErr w:type="gramEnd"/>
-      <w:r>
-        <w:rPr>
-          <w:color w:val="A9B7C6"/>
-        </w:rPr>
-        <w:t>(threshold</w:t>
-      </w:r>
-      <w:r>
-        <w:rPr>
-          <w:color w:val="CC7832"/>
-        </w:rPr>
-        <w:t xml:space="preserve">, </w:t>
-      </w:r>
-      <w:proofErr w:type="spellStart"/>
-      <w:r>
-        <w:rPr>
-          <w:color w:val="A9B7C6"/>
-        </w:rPr>
-        <w:t>relaxIndexValues</w:t>
-      </w:r>
-      <w:proofErr w:type="spellEnd"/>
-      <w:r>
-        <w:rPr>
-          <w:color w:val="A9B7C6"/>
-        </w:rPr>
-        <w:t>)</w:t>
-      </w:r>
-      <w:r>
-        <w:rPr>
-          <w:color w:val="A9B7C6"/>
-        </w:rPr>
-        <w:t>;</w:t>
-      </w:r>
-    </w:p>
-    <w:p>
-      <w:pPr>
-        <w:spacing w:before="240" w:after="0"/>
-        <w:ind w:left="567"/>
-        <w:rPr>
-          <w:u w:val="single"/>
-        </w:rPr>
-      </w:pPr>
-      <w:r>
-        <w:rPr>
-          <w:u w:val="single"/>
-        </w:rPr>
-        <w:t xml:space="preserve">Parameters </w:t>
-      </w:r>
-    </w:p>
-    <w:p>
-      <w:pPr>
-        <w:spacing w:after="0"/>
-        <w:ind w:left="567"/>
-        <w:rPr>
-          <w:rFonts w:ascii="Courier New" w:hAnsi="Courier New" w:cs="Courier New"/>
-        </w:rPr>
-      </w:pPr>
-    </w:p>
-    <w:p>
-      <w:pPr>
-        <w:spacing w:after="0"/>
-        <w:ind w:left="567"/>
-        <w:rPr>
-          <w:rFonts w:ascii="Courier New" w:hAnsi="Courier New" w:cs="Courier New"/>
-        </w:rPr>
-      </w:pPr>
-      <w:r>
-        <w:rPr>
-          <w:rFonts w:ascii="Courier New" w:hAnsi="Courier New" w:cs="Courier New"/>
-        </w:rPr>
-        <w:t xml:space="preserve">float threshold is the level </w:t>
-      </w:r>
-      <w:r>
-        <w:rPr>
-          <w:rFonts w:ascii="Courier New" w:hAnsi="Courier New" w:cs="Courier New"/>
-        </w:rPr>
-        <w:t>that corresponds to a</w:t>
-      </w:r>
-      <w:r>
-        <w:rPr>
-          <w:rFonts w:ascii="Courier New" w:hAnsi="Courier New" w:cs="Courier New"/>
-        </w:rPr>
-        <w:t xml:space="preserve"> relaxation state</w:t>
-      </w:r>
-      <w:r>
-        <w:rPr>
-          <w:rFonts w:ascii="Courier New" w:hAnsi="Courier New" w:cs="Courier New"/>
-        </w:rPr>
-        <w:t xml:space="preserve">. Under this threshold, a </w:t>
-      </w:r>
-      <w:r>
-        <w:rPr>
-          <w:rFonts w:ascii="Courier New" w:hAnsi="Courier New" w:cs="Courier New"/>
-        </w:rPr>
-        <w:t xml:space="preserve">computed </w:t>
-      </w:r>
-      <w:r>
-        <w:rPr>
-          <w:rFonts w:ascii="Courier New" w:hAnsi="Courier New" w:cs="Courier New"/>
-        </w:rPr>
-        <w:t>relaxation index indicates</w:t>
-      </w:r>
-      <w:r>
-        <w:rPr>
-          <w:rFonts w:ascii="Courier New" w:hAnsi="Courier New" w:cs="Courier New"/>
-        </w:rPr>
-        <w:t xml:space="preserve"> that the </w:t>
-      </w:r>
-      <w:proofErr w:type="spellStart"/>
-      <w:r>
-        <w:rPr>
-          <w:rFonts w:ascii="Courier New" w:hAnsi="Courier New" w:cs="Courier New"/>
-        </w:rPr>
-        <w:t>subjct</w:t>
-      </w:r>
-      <w:proofErr w:type="spellEnd"/>
-      <w:r>
-        <w:rPr>
-          <w:rFonts w:ascii="Courier New" w:hAnsi="Courier New" w:cs="Courier New"/>
-        </w:rPr>
-        <w:t xml:space="preserve"> is in</w:t>
-      </w:r>
-      <w:r>
-        <w:rPr>
-          <w:rFonts w:ascii="Courier New" w:hAnsi="Courier New" w:cs="Courier New"/>
-        </w:rPr>
-        <w:t xml:space="preserve"> a </w:t>
-      </w:r>
-      <w:proofErr w:type="spellStart"/>
-      <w:proofErr w:type="gramStart"/>
-      <w:r>
-        <w:rPr>
-          <w:rFonts w:ascii="Courier New" w:hAnsi="Courier New" w:cs="Courier New"/>
-        </w:rPr>
-        <w:t>non relaxed</w:t>
-      </w:r>
-      <w:proofErr w:type="spellEnd"/>
-      <w:proofErr w:type="gramEnd"/>
-      <w:r>
-        <w:rPr>
-          <w:rFonts w:ascii="Courier New" w:hAnsi="Courier New" w:cs="Courier New"/>
-        </w:rPr>
-        <w:t xml:space="preserve"> state.</w:t>
-      </w:r>
-    </w:p>
-    <w:p>
-      <w:pPr>
-        <w:ind w:left="567"/>
-        <w:rPr>
-          <w:rFonts w:ascii="Courier New" w:hAnsi="Courier New" w:cs="Courier New"/>
-        </w:rPr>
-      </w:pPr>
-      <w:proofErr w:type="gramStart"/>
-      <w:r>
-        <w:rPr>
-          <w:rFonts w:ascii="Courier New" w:hAnsi="Courier New" w:cs="Courier New"/>
-        </w:rPr>
-        <w:t>Float[</w:t>
-      </w:r>
-      <w:proofErr w:type="gramEnd"/>
-      <w:r>
-        <w:rPr>
-          <w:rFonts w:ascii="Courier New" w:hAnsi="Courier New" w:cs="Courier New"/>
-        </w:rPr>
-        <w:t xml:space="preserve">] </w:t>
-      </w:r>
-      <w:proofErr w:type="spellStart"/>
-      <w:r>
-        <w:rPr>
-          <w:rFonts w:ascii="Courier New" w:hAnsi="Courier New" w:cs="Courier New"/>
-        </w:rPr>
-        <w:t>relaxIndexValues</w:t>
-      </w:r>
-      <w:proofErr w:type="spellEnd"/>
-      <w:r>
-        <w:rPr>
-          <w:rFonts w:ascii="Courier New" w:hAnsi="Courier New" w:cs="Courier New"/>
-        </w:rPr>
-        <w:t xml:space="preserve"> is the array that contains all the computed relaxation indexes of a given relaxation </w:t>
-      </w:r>
-      <w:proofErr w:type="spellStart"/>
-      <w:r>
-        <w:rPr>
-          <w:rFonts w:ascii="Courier New" w:hAnsi="Courier New" w:cs="Courier New"/>
-        </w:rPr>
-        <w:t>exercice</w:t>
-      </w:r>
-      <w:proofErr w:type="spellEnd"/>
-      <w:r>
-        <w:rPr>
-          <w:rFonts w:ascii="Courier New" w:hAnsi="Courier New" w:cs="Courier New"/>
-        </w:rPr>
-        <w:t>.</w:t>
+        <w:t>Float[] relaxIndexValues is the array that contains all the computed relaxation indexes of a given relaxation exercice.</w:t>
       </w:r>
     </w:p>
     <w:p>
@@ -4812,26 +3726,10 @@
         <w:t>is</w:t>
       </w:r>
       <w:r>
-        <w:t xml:space="preserve"> managed by The </w:t>
-      </w:r>
-      <w:proofErr w:type="spellStart"/>
-      <w:r>
-        <w:t>MbtRecordingSessionManager</w:t>
-      </w:r>
-      <w:proofErr w:type="spellEnd"/>
-      <w:r>
-        <w:t>.</w:t>
-      </w:r>
-      <w:r>
-        <w:t xml:space="preserve"> This object allows recording the EEG data </w:t>
-      </w:r>
-      <w:proofErr w:type="gramStart"/>
-      <w:r>
-        <w:t>acquired :</w:t>
-      </w:r>
-      <w:proofErr w:type="gramEnd"/>
-      <w:r>
-        <w:t xml:space="preserve"> a recording is used to save these data into internal JSON files, and sending these JSON files to the server for an external save in the database.</w:t>
+        <w:t xml:space="preserve"> managed by The MbtRecordingSessionManager.</w:t>
+      </w:r>
+      <w:r>
+        <w:t xml:space="preserve"> This object allows recording the EEG data acquired : a recording is used to save these data into internal JSON files, and sending these JSON files to the server for an external save in the database.</w:t>
       </w:r>
     </w:p>
     <w:p>
@@ -4839,15 +3737,7 @@
         <w:ind w:left="567"/>
       </w:pPr>
       <w:r>
-        <w:t xml:space="preserve">For </w:t>
-      </w:r>
-      <w:proofErr w:type="gramStart"/>
-      <w:r>
-        <w:t>starting recording</w:t>
-      </w:r>
-      <w:proofErr w:type="gramEnd"/>
-      <w:r>
-        <w:t xml:space="preserve"> the EEG data, the user needs to call the following method:</w:t>
+        <w:t>For starting recording the EEG data, the user needs to call the following method:</w:t>
       </w:r>
     </w:p>
     <w:p>
@@ -4858,8 +3748,6 @@
           <w:color w:val="A9B7C6"/>
         </w:rPr>
       </w:pPr>
-      <w:proofErr w:type="spellStart"/>
-      <w:proofErr w:type="gramStart"/>
       <w:r>
         <w:rPr>
           <w:color w:val="CC7832"/>
@@ -4872,8 +3760,6 @@
         </w:rPr>
         <w:t>startRecord</w:t>
       </w:r>
-      <w:proofErr w:type="spellEnd"/>
-      <w:proofErr w:type="gramEnd"/>
       <w:r>
         <w:rPr>
           <w:color w:val="A9B7C6"/>
@@ -4932,8 +3818,6 @@
           <w:color w:val="A9B7C6"/>
         </w:rPr>
       </w:pPr>
-      <w:proofErr w:type="spellStart"/>
-      <w:proofErr w:type="gramStart"/>
       <w:r>
         <w:rPr>
           <w:color w:val="CC7832"/>
@@ -4946,8 +3830,6 @@
         </w:rPr>
         <w:t>stopRecord</w:t>
       </w:r>
-      <w:proofErr w:type="spellEnd"/>
-      <w:proofErr w:type="gramEnd"/>
       <w:r>
         <w:rPr>
           <w:color w:val="A9B7C6"/>
@@ -5015,8 +3897,6 @@
           <w:color w:val="A9B7C6"/>
         </w:rPr>
       </w:pPr>
-      <w:proofErr w:type="spellStart"/>
-      <w:proofErr w:type="gramStart"/>
       <w:r>
         <w:rPr>
           <w:color w:val="CC7832"/>
@@ -5029,8 +3909,6 @@
         </w:rPr>
         <w:t>saveRecordIntoJSON</w:t>
       </w:r>
-      <w:proofErr w:type="spellEnd"/>
-      <w:proofErr w:type="gramEnd"/>
       <w:r>
         <w:rPr>
           <w:color w:val="A9B7C6"/>
@@ -5098,8 +3976,6 @@
           <w:color w:val="A9B7C6"/>
         </w:rPr>
       </w:pPr>
-      <w:proofErr w:type="spellStart"/>
-      <w:proofErr w:type="gramStart"/>
       <w:r>
         <w:rPr>
           <w:color w:val="CC7832"/>
@@ -5112,8 +3988,6 @@
         </w:rPr>
         <w:t>saveRecordIntoJSON</w:t>
       </w:r>
-      <w:proofErr w:type="spellEnd"/>
-      <w:proofErr w:type="gramEnd"/>
       <w:r>
         <w:rPr>
           <w:color w:val="A9B7C6"/>
@@ -5133,7 +4007,6 @@
         <w:rPr>
           <w:u w:val="single"/>
         </w:rPr>
-        <w:lastRenderedPageBreak/>
         <w:t xml:space="preserve">Parameters </w:t>
       </w:r>
     </w:p>
@@ -5259,7 +4132,6 @@
         <w:rPr>
           <w:noProof/>
         </w:rPr>
-        <w:lastRenderedPageBreak/>
         <w:drawing>
           <wp:inline distT="0" distB="0" distL="0" distR="0" wp14:anchorId="3ECA55C2" wp14:editId="795CB601">
             <wp:extent cx="5754370" cy="5276850"/>
@@ -5408,25 +4280,7 @@
         <w:color w:val="595959"/>
         <w:sz w:val="24"/>
       </w:rPr>
-      <w:t xml:space="preserve">Copyright © </w:t>
-    </w:r>
-    <w:proofErr w:type="spellStart"/>
-    <w:r>
-      <w:rPr>
-        <w:rFonts w:ascii="Roboto" w:eastAsia="Roboto" w:hAnsi="Roboto" w:cs="Roboto"/>
-        <w:color w:val="595959"/>
-        <w:sz w:val="24"/>
-      </w:rPr>
-      <w:t>myBrain</w:t>
-    </w:r>
-    <w:proofErr w:type="spellEnd"/>
-    <w:r>
-      <w:rPr>
-        <w:rFonts w:ascii="Roboto" w:eastAsia="Roboto" w:hAnsi="Roboto" w:cs="Roboto"/>
-        <w:color w:val="595959"/>
-        <w:sz w:val="24"/>
-      </w:rPr>
-      <w:t xml:space="preserve"> Technologies 2017. All rights reserved.</w:t>
+      <w:t>Copyright © myBrain Technologies 2017. All rights reserved.</w:t>
     </w:r>
     <w:r>
       <w:t xml:space="preserve"> </w:t>
@@ -5502,25 +4356,7 @@
         <w:color w:val="595959"/>
         <w:sz w:val="24"/>
       </w:rPr>
-      <w:t xml:space="preserve">Copyright © </w:t>
-    </w:r>
-    <w:proofErr w:type="spellStart"/>
-    <w:r>
-      <w:rPr>
-        <w:rFonts w:ascii="Roboto" w:eastAsia="Roboto" w:hAnsi="Roboto" w:cs="Roboto"/>
-        <w:color w:val="595959"/>
-        <w:sz w:val="24"/>
-      </w:rPr>
-      <w:t>myBrain</w:t>
-    </w:r>
-    <w:proofErr w:type="spellEnd"/>
-    <w:r>
-      <w:rPr>
-        <w:rFonts w:ascii="Roboto" w:eastAsia="Roboto" w:hAnsi="Roboto" w:cs="Roboto"/>
-        <w:color w:val="595959"/>
-        <w:sz w:val="24"/>
-      </w:rPr>
-      <w:t xml:space="preserve"> Technologies 201</w:t>
+      <w:t>Copyright © myBrain Technologies 201</w:t>
     </w:r>
     <w:r>
       <w:rPr>
@@ -5612,25 +4448,7 @@
         <w:color w:val="595959"/>
         <w:sz w:val="24"/>
       </w:rPr>
-      <w:t xml:space="preserve">Copyright © </w:t>
-    </w:r>
-    <w:proofErr w:type="spellStart"/>
-    <w:r>
-      <w:rPr>
-        <w:rFonts w:ascii="Roboto" w:eastAsia="Roboto" w:hAnsi="Roboto" w:cs="Roboto"/>
-        <w:color w:val="595959"/>
-        <w:sz w:val="24"/>
-      </w:rPr>
-      <w:t>myBrain</w:t>
-    </w:r>
-    <w:proofErr w:type="spellEnd"/>
-    <w:r>
-      <w:rPr>
-        <w:rFonts w:ascii="Roboto" w:eastAsia="Roboto" w:hAnsi="Roboto" w:cs="Roboto"/>
-        <w:color w:val="595959"/>
-        <w:sz w:val="24"/>
-      </w:rPr>
-      <w:t xml:space="preserve"> Technologies 2017. All rights reserved.</w:t>
+      <w:t>Copyright © myBrain Technologies 2017. All rights reserved.</w:t>
     </w:r>
     <w:r>
       <w:t xml:space="preserve"> </w:t>

</xml_diff>